<commit_message>
Coninued work on the algoritm
</commit_message>
<xml_diff>
--- a/Program_2/program_2_documentation.docx
+++ b/Program_2/program_2_documentation.docx
@@ -525,7 +525,7 @@
           </mc:Choice>
           <mc:Fallback>
             <w:pict>
-              <v:shape w14:anchorId="365B797C" id="Text Box 14" o:spid="_x0000_s1027" type="#_x0000_t202" style="position:absolute;margin-left:522pt;margin-top:226.65pt;width:92.25pt;height:97.5pt;z-index:251682816;visibility:visible;mso-wrap-style:square;mso-width-percent:0;mso-height-percent:0;mso-wrap-distance-left:9pt;mso-wrap-distance-top:0;mso-wrap-distance-right:9pt;mso-wrap-distance-bottom:0;mso-position-horizontal:absolute;mso-position-horizontal-relative:text;mso-position-vertical:absolute;mso-position-vertical-relative:text;mso-width-percent:0;mso-height-percent:0;mso-width-relative:page;mso-height-relative:page;v-text-anchor:top" o:gfxdata="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">
+              <v:shape w14:anchorId="365B797C" id="Text Box 14" o:spid="_x0000_s1027" type="#_x0000_t202" style="position:absolute;margin-left:522pt;margin-top:226.65pt;width:92.25pt;height:97.5pt;z-index:251682816;visibility:visible;mso-wrap-style:square;mso-width-percent:0;mso-height-percent:0;mso-wrap-distance-left:9pt;mso-wrap-distance-top:0;mso-wrap-distance-right:9pt;mso-wrap-distance-bottom:0;mso-position-horizontal:absolute;mso-position-horizontal-relative:text;mso-position-vertical:absolute;mso-position-vertical-relative:text;mso-width-percent:0;mso-height-percent:0;mso-width-relative:page;mso-height-relative:page;v-text-anchor:top" o:gfxdata="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">
                 <v:textbox>
                   <w:txbxContent>
                     <w:p>
@@ -697,7 +697,7 @@
           </mc:Choice>
           <mc:Fallback>
             <w:pict>
-              <v:shape id="_x0000_s1028" type="#_x0000_t202" style="position:absolute;margin-left:617.25pt;margin-top:122.4pt;width:92.25pt;height:97.5pt;z-index:251668480;visibility:visible;mso-wrap-style:square;mso-width-percent:0;mso-height-percent:0;mso-wrap-distance-left:9pt;mso-wrap-distance-top:0;mso-wrap-distance-right:9pt;mso-wrap-distance-bottom:0;mso-position-horizontal:absolute;mso-position-horizontal-relative:text;mso-position-vertical:absolute;mso-position-vertical-relative:text;mso-width-percent:0;mso-height-percent:0;mso-width-relative:page;mso-height-relative:page;v-text-anchor:top" o:gfxdata="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">
+              <v:shape id="_x0000_s1028" type="#_x0000_t202" style="position:absolute;margin-left:617.25pt;margin-top:122.4pt;width:92.25pt;height:97.5pt;z-index:251668480;visibility:visible;mso-wrap-style:square;mso-width-percent:0;mso-height-percent:0;mso-wrap-distance-left:9pt;mso-wrap-distance-top:0;mso-wrap-distance-right:9pt;mso-wrap-distance-bottom:0;mso-position-horizontal:absolute;mso-position-horizontal-relative:text;mso-position-vertical:absolute;mso-position-vertical-relative:text;mso-width-percent:0;mso-height-percent:0;mso-width-relative:page;mso-height-relative:page;v-text-anchor:top" o:gfxdata="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">
                 <v:textbox>
                   <w:txbxContent>
                     <w:p>
@@ -789,7 +789,7 @@
           </mc:Choice>
           <mc:Fallback>
             <w:pict>
-              <v:shape id="Text Box 12" o:spid="_x0000_s1029" type="#_x0000_t202" style="position:absolute;margin-left:467.25pt;margin-top:122.4pt;width:94.5pt;height:84.75pt;z-index:251667456;visibility:visible;mso-wrap-style:square;mso-width-percent:0;mso-height-percent:0;mso-wrap-distance-left:9pt;mso-wrap-distance-top:0;mso-wrap-distance-right:9pt;mso-wrap-distance-bottom:0;mso-position-horizontal:absolute;mso-position-horizontal-relative:text;mso-position-vertical:absolute;mso-position-vertical-relative:text;mso-width-percent:0;mso-height-percent:0;mso-width-relative:page;mso-height-relative:page;v-text-anchor:top" o:gfxdata="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">
+              <v:shape id="Text Box 12" o:spid="_x0000_s1029" type="#_x0000_t202" style="position:absolute;margin-left:467.25pt;margin-top:122.4pt;width:94.5pt;height:84.75pt;z-index:251667456;visibility:visible;mso-wrap-style:square;mso-width-percent:0;mso-height-percent:0;mso-wrap-distance-left:9pt;mso-wrap-distance-top:0;mso-wrap-distance-right:9pt;mso-wrap-distance-bottom:0;mso-position-horizontal:absolute;mso-position-horizontal-relative:text;mso-position-vertical:absolute;mso-position-vertical-relative:text;mso-width-percent:0;mso-height-percent:0;mso-width-relative:page;mso-height-relative:page;v-text-anchor:top" o:gfxdata="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">
                 <v:textbox>
                   <w:txbxContent>
                     <w:p>
@@ -881,7 +881,7 @@
           </mc:Choice>
           <mc:Fallback>
             <w:pict>
-              <v:shape id="Text Box 7" o:spid="_x0000_s1030" type="#_x0000_t202" style="position:absolute;margin-left:250.5pt;margin-top:175.6pt;width:93.55pt;height:95.25pt;z-index:251663360;visibility:visible;mso-wrap-style:square;mso-width-percent:0;mso-height-percent:0;mso-wrap-distance-left:9pt;mso-wrap-distance-top:0;mso-wrap-distance-right:9pt;mso-wrap-distance-bottom:0;mso-position-horizontal:absolute;mso-position-horizontal-relative:text;mso-position-vertical:absolute;mso-position-vertical-relative:text;mso-width-percent:0;mso-height-percent:0;mso-width-relative:page;mso-height-relative:page;v-text-anchor:top" o:gfxdata="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">
+              <v:shape id="Text Box 7" o:spid="_x0000_s1030" type="#_x0000_t202" style="position:absolute;margin-left:250.5pt;margin-top:175.6pt;width:93.55pt;height:95.25pt;z-index:251663360;visibility:visible;mso-wrap-style:square;mso-width-percent:0;mso-height-percent:0;mso-wrap-distance-left:9pt;mso-wrap-distance-top:0;mso-wrap-distance-right:9pt;mso-wrap-distance-bottom:0;mso-position-horizontal:absolute;mso-position-horizontal-relative:text;mso-position-vertical:absolute;mso-position-vertical-relative:text;mso-width-percent:0;mso-height-percent:0;mso-width-relative:page;mso-height-relative:page;v-text-anchor:top" o:gfxdata="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">
                 <v:textbox>
                   <w:txbxContent>
                     <w:p>
@@ -973,7 +973,7 @@
           </mc:Choice>
           <mc:Fallback>
             <w:pict>
-              <v:shape id="Text Box 11" o:spid="_x0000_s1031" type="#_x0000_t202" style="position:absolute;margin-left:349.5pt;margin-top:122.4pt;width:109.05pt;height:69.75pt;z-index:251666432;visibility:visible;mso-wrap-style:square;mso-width-percent:0;mso-height-percent:0;mso-wrap-distance-left:9pt;mso-wrap-distance-top:0;mso-wrap-distance-right:9pt;mso-wrap-distance-bottom:0;mso-position-horizontal:absolute;mso-position-horizontal-relative:text;mso-position-vertical:absolute;mso-position-vertical-relative:text;mso-width-percent:0;mso-height-percent:0;mso-width-relative:page;mso-height-relative:page;v-text-anchor:top" o:gfxdata="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">
+              <v:shape id="Text Box 11" o:spid="_x0000_s1031" type="#_x0000_t202" style="position:absolute;margin-left:349.5pt;margin-top:122.4pt;width:109.05pt;height:69.75pt;z-index:251666432;visibility:visible;mso-wrap-style:square;mso-width-percent:0;mso-height-percent:0;mso-wrap-distance-left:9pt;mso-wrap-distance-top:0;mso-wrap-distance-right:9pt;mso-wrap-distance-bottom:0;mso-position-horizontal:absolute;mso-position-horizontal-relative:text;mso-position-vertical:absolute;mso-position-vertical-relative:text;mso-width-percent:0;mso-height-percent:0;mso-width-relative:page;mso-height-relative:page;v-text-anchor:top" o:gfxdata="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">
                 <v:textbox>
                   <w:txbxContent>
                     <w:p>
@@ -1065,7 +1065,7 @@
           </mc:Choice>
           <mc:Fallback>
             <w:pict>
-              <v:shape id="Text Box 9" o:spid="_x0000_s1032" type="#_x0000_t202" style="position:absolute;margin-left:178.5pt;margin-top:122.4pt;width:97.2pt;height:42.75pt;z-index:251665408;visibility:visible;mso-wrap-style:square;mso-width-percent:0;mso-height-percent:0;mso-wrap-distance-left:9pt;mso-wrap-distance-top:0;mso-wrap-distance-right:9pt;mso-wrap-distance-bottom:0;mso-position-horizontal:absolute;mso-position-horizontal-relative:text;mso-position-vertical:absolute;mso-position-vertical-relative:text;mso-width-percent:0;mso-height-percent:0;mso-width-relative:page;mso-height-relative:page;v-text-anchor:top" o:gfxdata="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">
+              <v:shape id="Text Box 9" o:spid="_x0000_s1032" type="#_x0000_t202" style="position:absolute;margin-left:178.5pt;margin-top:122.4pt;width:97.2pt;height:42.75pt;z-index:251665408;visibility:visible;mso-wrap-style:square;mso-width-percent:0;mso-height-percent:0;mso-wrap-distance-left:9pt;mso-wrap-distance-top:0;mso-wrap-distance-right:9pt;mso-wrap-distance-bottom:0;mso-position-horizontal:absolute;mso-position-horizontal-relative:text;mso-position-vertical:absolute;mso-position-vertical-relative:text;mso-width-percent:0;mso-height-percent:0;mso-width-relative:page;mso-height-relative:page;v-text-anchor:top" o:gfxdata="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">
                 <v:textbox>
                   <w:txbxContent>
                     <w:p>
@@ -1157,7 +1157,7 @@
           </mc:Choice>
           <mc:Fallback>
             <w:pict>
-              <v:shape id="Text Box 8" o:spid="_x0000_s1033" type="#_x0000_t202" style="position:absolute;margin-left:43.5pt;margin-top:158.4pt;width:98.75pt;height:85.5pt;z-index:251664384;visibility:visible;mso-wrap-style:square;mso-width-percent:0;mso-height-percent:0;mso-wrap-distance-left:9pt;mso-wrap-distance-top:0;mso-wrap-distance-right:9pt;mso-wrap-distance-bottom:0;mso-position-horizontal:absolute;mso-position-horizontal-relative:text;mso-position-vertical:absolute;mso-position-vertical-relative:text;mso-width-percent:0;mso-height-percent:0;mso-width-relative:page;mso-height-relative:page;v-text-anchor:top" o:gfxdata="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">
+              <v:shape id="Text Box 8" o:spid="_x0000_s1033" type="#_x0000_t202" style="position:absolute;margin-left:43.5pt;margin-top:158.4pt;width:98.75pt;height:85.5pt;z-index:251664384;visibility:visible;mso-wrap-style:square;mso-width-percent:0;mso-height-percent:0;mso-wrap-distance-left:9pt;mso-wrap-distance-top:0;mso-wrap-distance-right:9pt;mso-wrap-distance-bottom:0;mso-position-horizontal:absolute;mso-position-horizontal-relative:text;mso-position-vertical:absolute;mso-position-vertical-relative:text;mso-width-percent:0;mso-height-percent:0;mso-width-relative:page;mso-height-relative:page;v-text-anchor:top" o:gfxdata="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">
                 <v:textbox>
                   <w:txbxContent>
                     <w:p>
@@ -1249,7 +1249,7 @@
           </mc:Choice>
           <mc:Fallback>
             <w:pict>
-              <v:shape id="Text Box 6" o:spid="_x0000_s1034" type="#_x0000_t202" style="position:absolute;margin-left:-63.75pt;margin-top:111.9pt;width:96.75pt;height:57pt;z-index:251662336;visibility:visible;mso-wrap-style:square;mso-width-percent:0;mso-height-percent:0;mso-wrap-distance-left:9pt;mso-wrap-distance-top:0;mso-wrap-distance-right:9pt;mso-wrap-distance-bottom:0;mso-position-horizontal:absolute;mso-position-horizontal-relative:text;mso-position-vertical:absolute;mso-position-vertical-relative:text;mso-width-percent:0;mso-height-percent:0;mso-width-relative:page;mso-height-relative:page;v-text-anchor:top" o:gfxdata="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">
+              <v:shape id="Text Box 6" o:spid="_x0000_s1034" type="#_x0000_t202" style="position:absolute;margin-left:-63.75pt;margin-top:111.9pt;width:96.75pt;height:57pt;z-index:251662336;visibility:visible;mso-wrap-style:square;mso-width-percent:0;mso-height-percent:0;mso-wrap-distance-left:9pt;mso-wrap-distance-top:0;mso-wrap-distance-right:9pt;mso-wrap-distance-bottom:0;mso-position-horizontal:absolute;mso-position-horizontal-relative:text;mso-position-vertical:absolute;mso-position-vertical-relative:text;mso-width-percent:0;mso-height-percent:0;mso-width-relative:page;mso-height-relative:page;v-text-anchor:top" o:gfxdata="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">
                 <v:textbox>
                   <w:txbxContent>
                     <w:p>
@@ -2107,7 +2107,7 @@
           </mc:Choice>
           <mc:Fallback>
             <w:pict>
-              <v:shape id="Text Box 3" o:spid="_x0000_s1035" type="#_x0000_t202" style="position:absolute;margin-left:8.55pt;margin-top:52.65pt;width:102.45pt;height:28.5pt;z-index:251659264;visibility:visible;mso-wrap-style:square;mso-width-percent:0;mso-height-percent:0;mso-wrap-distance-left:9pt;mso-wrap-distance-top:0;mso-wrap-distance-right:9pt;mso-wrap-distance-bottom:0;mso-position-horizontal:absolute;mso-position-horizontal-relative:text;mso-position-vertical:absolute;mso-position-vertical-relative:text;mso-width-percent:0;mso-height-percent:0;mso-width-relative:page;mso-height-relative:page;v-text-anchor:top" o:gfxdata="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">
+              <v:shape id="Text Box 3" o:spid="_x0000_s1035" type="#_x0000_t202" style="position:absolute;margin-left:8.55pt;margin-top:52.65pt;width:102.45pt;height:28.5pt;z-index:251659264;visibility:visible;mso-wrap-style:square;mso-width-percent:0;mso-height-percent:0;mso-wrap-distance-left:9pt;mso-wrap-distance-top:0;mso-wrap-distance-right:9pt;mso-wrap-distance-bottom:0;mso-position-horizontal:absolute;mso-position-horizontal-relative:text;mso-position-vertical:absolute;mso-position-vertical-relative:text;mso-width-percent:0;mso-height-percent:0;mso-width-relative:page;mso-height-relative:page;v-text-anchor:top" o:gfxdata="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">
                 <v:textbox>
                   <w:txbxContent>
                     <w:p>
@@ -2211,7 +2211,7 @@
           </mc:Choice>
           <mc:Fallback>
             <w:pict>
-              <v:shape id="Text Box 5" o:spid="_x0000_s1036" type="#_x0000_t202" style="position:absolute;margin-left:559.5pt;margin-top:48.9pt;width:103.95pt;height:32.25pt;z-index:251661312;visibility:visible;mso-wrap-style:square;mso-width-percent:0;mso-height-percent:0;mso-wrap-distance-left:9pt;mso-wrap-distance-top:0;mso-wrap-distance-right:9pt;mso-wrap-distance-bottom:0;mso-position-horizontal:absolute;mso-position-horizontal-relative:text;mso-position-vertical:absolute;mso-position-vertical-relative:text;mso-width-percent:0;mso-height-percent:0;mso-width-relative:page;mso-height-relative:page;v-text-anchor:top" o:gfxdata="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">
+              <v:shape id="Text Box 5" o:spid="_x0000_s1036" type="#_x0000_t202" style="position:absolute;margin-left:559.5pt;margin-top:48.9pt;width:103.95pt;height:32.25pt;z-index:251661312;visibility:visible;mso-wrap-style:square;mso-width-percent:0;mso-height-percent:0;mso-wrap-distance-left:9pt;mso-wrap-distance-top:0;mso-wrap-distance-right:9pt;mso-wrap-distance-bottom:0;mso-position-horizontal:absolute;mso-position-horizontal-relative:text;mso-position-vertical:absolute;mso-position-vertical-relative:text;mso-width-percent:0;mso-height-percent:0;mso-width-relative:page;mso-height-relative:page;v-text-anchor:top" o:gfxdata="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">
                 <v:textbox>
                   <w:txbxContent>
                     <w:p>
@@ -2315,7 +2315,7 @@
           </mc:Choice>
           <mc:Fallback>
             <w:pict>
-              <v:shape id="Text Box 4" o:spid="_x0000_s1037" type="#_x0000_t202" style="position:absolute;margin-left:269.75pt;margin-top:52.65pt;width:108.75pt;height:32.25pt;z-index:251660288;visibility:visible;mso-wrap-style:square;mso-width-percent:0;mso-height-percent:0;mso-wrap-distance-left:9pt;mso-wrap-distance-top:0;mso-wrap-distance-right:9pt;mso-wrap-distance-bottom:0;mso-position-horizontal:absolute;mso-position-horizontal-relative:text;mso-position-vertical:absolute;mso-position-vertical-relative:text;mso-width-percent:0;mso-height-percent:0;mso-width-relative:page;mso-height-relative:page;v-text-anchor:top" o:gfxdata="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">
+              <v:shape id="Text Box 4" o:spid="_x0000_s1037" type="#_x0000_t202" style="position:absolute;margin-left:269.75pt;margin-top:52.65pt;width:108.75pt;height:32.25pt;z-index:251660288;visibility:visible;mso-wrap-style:square;mso-width-percent:0;mso-height-percent:0;mso-wrap-distance-left:9pt;mso-wrap-distance-top:0;mso-wrap-distance-right:9pt;mso-wrap-distance-bottom:0;mso-position-horizontal:absolute;mso-position-horizontal-relative:text;mso-position-vertical:absolute;mso-position-vertical-relative:text;mso-width-percent:0;mso-height-percent:0;mso-width-relative:page;mso-height-relative:page;v-text-anchor:top" o:gfxdata="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">
                 <v:textbox>
                   <w:txbxContent>
                     <w:p>
@@ -7167,6 +7167,1117 @@
           <w:numId w:val="7"/>
         </w:numPr>
       </w:pPr>
+      <w:r>
+        <w:t>If the root equals null</w:t>
+      </w:r>
+    </w:p>
+    <w:p>
+      <w:pPr>
+        <w:pStyle w:val="ListParagraph"/>
+        <w:numPr>
+          <w:ilvl w:val="3"/>
+          <w:numId w:val="7"/>
+        </w:numPr>
+      </w:pPr>
+      <w:r>
+        <w:t>Return the input node</w:t>
+      </w:r>
+    </w:p>
+    <w:p>
+      <w:pPr>
+        <w:pStyle w:val="ListParagraph"/>
+        <w:numPr>
+          <w:ilvl w:val="2"/>
+          <w:numId w:val="7"/>
+        </w:numPr>
+      </w:pPr>
+      <w:r>
+        <w:t xml:space="preserve">If the integer input is </w:t>
+      </w:r>
+      <w:r>
+        <w:t>less than input nodes value</w:t>
+      </w:r>
+    </w:p>
+    <w:p>
+      <w:pPr>
+        <w:pStyle w:val="ListParagraph"/>
+        <w:numPr>
+          <w:ilvl w:val="3"/>
+          <w:numId w:val="7"/>
+        </w:numPr>
+      </w:pPr>
+      <w:r>
+        <w:t xml:space="preserve">Set the input nodes left equal to the return of </w:t>
+      </w:r>
+      <w:proofErr w:type="spellStart"/>
+      <w:r>
+        <w:t>deleteRecursive</w:t>
+      </w:r>
+      <w:proofErr w:type="spellEnd"/>
+      <w:r>
+        <w:t xml:space="preserve"> </w:t>
+      </w:r>
+    </w:p>
+    <w:p>
+      <w:pPr>
+        <w:pStyle w:val="ListParagraph"/>
+        <w:numPr>
+          <w:ilvl w:val="4"/>
+          <w:numId w:val="7"/>
+        </w:numPr>
+      </w:pPr>
+      <w:r>
+        <w:t>Pass left node of the input node, the deletion value, and the pointer to the number of operations as parameters</w:t>
+      </w:r>
+    </w:p>
+    <w:p>
+      <w:pPr>
+        <w:pStyle w:val="ListParagraph"/>
+        <w:numPr>
+          <w:ilvl w:val="2"/>
+          <w:numId w:val="7"/>
+        </w:numPr>
+      </w:pPr>
+      <w:r>
+        <w:t>If the integer input is greater than input nodes value</w:t>
+      </w:r>
+    </w:p>
+    <w:p>
+      <w:pPr>
+        <w:pStyle w:val="ListParagraph"/>
+        <w:numPr>
+          <w:ilvl w:val="3"/>
+          <w:numId w:val="7"/>
+        </w:numPr>
+      </w:pPr>
+      <w:r>
+        <w:t xml:space="preserve">Set the input nodes right equal to the return of </w:t>
+      </w:r>
+      <w:proofErr w:type="spellStart"/>
+      <w:r>
+        <w:t>deleteRecursive</w:t>
+      </w:r>
+      <w:proofErr w:type="spellEnd"/>
+    </w:p>
+    <w:p>
+      <w:pPr>
+        <w:pStyle w:val="ListParagraph"/>
+        <w:numPr>
+          <w:ilvl w:val="4"/>
+          <w:numId w:val="7"/>
+        </w:numPr>
+      </w:pPr>
+      <w:r>
+        <w:t>Pass right node of the input node, the deletion value, and the pointer to the number of operations as parameters</w:t>
+      </w:r>
+    </w:p>
+    <w:p>
+      <w:pPr>
+        <w:pStyle w:val="ListParagraph"/>
+        <w:numPr>
+          <w:ilvl w:val="2"/>
+          <w:numId w:val="7"/>
+        </w:numPr>
+      </w:pPr>
+      <w:r>
+        <w:t>If the nodes value equals the deletion value</w:t>
+      </w:r>
+    </w:p>
+    <w:p>
+      <w:pPr>
+        <w:pStyle w:val="ListParagraph"/>
+        <w:numPr>
+          <w:ilvl w:val="3"/>
+          <w:numId w:val="7"/>
+        </w:numPr>
+      </w:pPr>
+      <w:r>
+        <w:t>If the input node has only one child or no children</w:t>
+      </w:r>
+    </w:p>
+    <w:p>
+      <w:pPr>
+        <w:pStyle w:val="ListParagraph"/>
+        <w:numPr>
+          <w:ilvl w:val="4"/>
+          <w:numId w:val="7"/>
+        </w:numPr>
+      </w:pPr>
+      <w:r>
+        <w:t>Create a temp node</w:t>
+      </w:r>
+    </w:p>
+    <w:p>
+      <w:pPr>
+        <w:pStyle w:val="ListParagraph"/>
+        <w:numPr>
+          <w:ilvl w:val="4"/>
+          <w:numId w:val="7"/>
+        </w:numPr>
+      </w:pPr>
+      <w:r>
+        <w:t>Set the left value of the temp node equal to the single child of the input node</w:t>
+      </w:r>
+    </w:p>
+    <w:p>
+      <w:pPr>
+        <w:pStyle w:val="ListParagraph"/>
+        <w:numPr>
+          <w:ilvl w:val="4"/>
+          <w:numId w:val="7"/>
+        </w:numPr>
+      </w:pPr>
+      <w:r>
+        <w:t>If there are no children</w:t>
+      </w:r>
+    </w:p>
+    <w:p>
+      <w:pPr>
+        <w:pStyle w:val="ListParagraph"/>
+        <w:numPr>
+          <w:ilvl w:val="5"/>
+          <w:numId w:val="7"/>
+        </w:numPr>
+      </w:pPr>
+      <w:r>
+        <w:t xml:space="preserve">Set temp node equal to the input node </w:t>
+      </w:r>
+    </w:p>
+    <w:p>
+      <w:pPr>
+        <w:pStyle w:val="ListParagraph"/>
+        <w:numPr>
+          <w:ilvl w:val="5"/>
+          <w:numId w:val="7"/>
+        </w:numPr>
+      </w:pPr>
+      <w:r>
+        <w:t>Set the input node to null</w:t>
+      </w:r>
+    </w:p>
+    <w:p>
+      <w:pPr>
+        <w:pStyle w:val="ListParagraph"/>
+        <w:numPr>
+          <w:ilvl w:val="4"/>
+          <w:numId w:val="7"/>
+        </w:numPr>
+      </w:pPr>
+      <w:r>
+        <w:t>If there is one child</w:t>
+      </w:r>
+    </w:p>
+    <w:p>
+      <w:pPr>
+        <w:pStyle w:val="ListParagraph"/>
+        <w:numPr>
+          <w:ilvl w:val="5"/>
+          <w:numId w:val="7"/>
+        </w:numPr>
+      </w:pPr>
+      <w:r>
+        <w:t xml:space="preserve">Set the root is equal </w:t>
+      </w:r>
+      <w:r>
+        <w:t>to the temp node</w:t>
+      </w:r>
+    </w:p>
+    <w:p>
+      <w:pPr>
+        <w:pStyle w:val="ListParagraph"/>
+        <w:numPr>
+          <w:ilvl w:val="4"/>
+          <w:numId w:val="7"/>
+        </w:numPr>
+      </w:pPr>
+      <w:r>
+        <w:t>Deallocate the temp node from memory</w:t>
+      </w:r>
+    </w:p>
+    <w:p>
+      <w:pPr>
+        <w:pStyle w:val="ListParagraph"/>
+        <w:numPr>
+          <w:ilvl w:val="3"/>
+          <w:numId w:val="7"/>
+        </w:numPr>
+      </w:pPr>
+      <w:r>
+        <w:t>If input node has two children</w:t>
+      </w:r>
+    </w:p>
+    <w:p>
+      <w:pPr>
+        <w:pStyle w:val="ListParagraph"/>
+        <w:numPr>
+          <w:ilvl w:val="4"/>
+          <w:numId w:val="7"/>
+        </w:numPr>
+      </w:pPr>
+      <w:r>
+        <w:t xml:space="preserve">Create a temp node equal to the return of </w:t>
+      </w:r>
+      <w:proofErr w:type="spellStart"/>
+      <w:r>
+        <w:t>minNode</w:t>
+      </w:r>
+      <w:proofErr w:type="spellEnd"/>
+    </w:p>
+    <w:p>
+      <w:pPr>
+        <w:pStyle w:val="ListParagraph"/>
+        <w:numPr>
+          <w:ilvl w:val="5"/>
+          <w:numId w:val="7"/>
+        </w:numPr>
+      </w:pPr>
+      <w:r>
+        <w:t>Pass the input node as a parameter</w:t>
+      </w:r>
+    </w:p>
+    <w:p>
+      <w:pPr>
+        <w:pStyle w:val="ListParagraph"/>
+        <w:numPr>
+          <w:ilvl w:val="4"/>
+          <w:numId w:val="7"/>
+        </w:numPr>
+      </w:pPr>
+      <w:r>
+        <w:t>Set the input nodes value equal to the temp nodes value</w:t>
+      </w:r>
+    </w:p>
+    <w:p>
+      <w:pPr>
+        <w:pStyle w:val="ListParagraph"/>
+        <w:numPr>
+          <w:ilvl w:val="4"/>
+          <w:numId w:val="7"/>
+        </w:numPr>
+      </w:pPr>
+      <w:r>
+        <w:t xml:space="preserve">Set the input node’s right equal to the return of </w:t>
+      </w:r>
+      <w:proofErr w:type="spellStart"/>
+      <w:r>
+        <w:t>deleteRecursive</w:t>
+      </w:r>
+      <w:proofErr w:type="spellEnd"/>
+    </w:p>
+    <w:p>
+      <w:pPr>
+        <w:pStyle w:val="ListParagraph"/>
+        <w:numPr>
+          <w:ilvl w:val="5"/>
+          <w:numId w:val="7"/>
+        </w:numPr>
+      </w:pPr>
+      <w:r>
+        <w:t>Pass the input node’s right, temp nodes integer value, and pointer to the operations integer as parameters</w:t>
+      </w:r>
+    </w:p>
+    <w:p>
+      <w:pPr>
+        <w:pStyle w:val="ListParagraph"/>
+        <w:numPr>
+          <w:ilvl w:val="2"/>
+          <w:numId w:val="7"/>
+        </w:numPr>
+      </w:pPr>
+      <w:r>
+        <w:t xml:space="preserve">If the input node is null </w:t>
+      </w:r>
+    </w:p>
+    <w:p>
+      <w:pPr>
+        <w:pStyle w:val="ListParagraph"/>
+        <w:numPr>
+          <w:ilvl w:val="3"/>
+          <w:numId w:val="7"/>
+        </w:numPr>
+      </w:pPr>
+      <w:r>
+        <w:t>Return the value of the input node</w:t>
+      </w:r>
+    </w:p>
+    <w:p>
+      <w:pPr>
+        <w:pStyle w:val="ListParagraph"/>
+        <w:numPr>
+          <w:ilvl w:val="2"/>
+          <w:numId w:val="7"/>
+        </w:numPr>
+      </w:pPr>
+      <w:r>
+        <w:t>Set the input node height equal to the max height between the left and right child + 1</w:t>
+      </w:r>
+    </w:p>
+    <w:p>
+      <w:pPr>
+        <w:pStyle w:val="ListParagraph"/>
+        <w:numPr>
+          <w:ilvl w:val="2"/>
+          <w:numId w:val="7"/>
+        </w:numPr>
+      </w:pPr>
+      <w:r>
+        <w:t>If the height input nodes left – right equals 2</w:t>
+      </w:r>
+    </w:p>
+    <w:p>
+      <w:pPr>
+        <w:pStyle w:val="ListParagraph"/>
+        <w:numPr>
+          <w:ilvl w:val="3"/>
+          <w:numId w:val="7"/>
+        </w:numPr>
+      </w:pPr>
+      <w:r>
+        <w:lastRenderedPageBreak/>
+        <w:t>If the height of input node’s left’s left – input node’s right’s right equals 1</w:t>
+      </w:r>
+    </w:p>
+    <w:p>
+      <w:pPr>
+        <w:pStyle w:val="ListParagraph"/>
+        <w:numPr>
+          <w:ilvl w:val="4"/>
+          <w:numId w:val="7"/>
+        </w:numPr>
+      </w:pPr>
+      <w:r>
+        <w:t xml:space="preserve">Return the return node of </w:t>
+      </w:r>
+      <w:proofErr w:type="spellStart"/>
+      <w:r>
+        <w:t>leftRotation</w:t>
+      </w:r>
+      <w:proofErr w:type="spellEnd"/>
+    </w:p>
+    <w:p>
+      <w:pPr>
+        <w:pStyle w:val="ListParagraph"/>
+        <w:numPr>
+          <w:ilvl w:val="5"/>
+          <w:numId w:val="7"/>
+        </w:numPr>
+      </w:pPr>
+      <w:r>
+        <w:t>Pass the input node as a parameter</w:t>
+      </w:r>
+    </w:p>
+    <w:p>
+      <w:pPr>
+        <w:pStyle w:val="ListParagraph"/>
+        <w:numPr>
+          <w:ilvl w:val="3"/>
+          <w:numId w:val="7"/>
+        </w:numPr>
+      </w:pPr>
+      <w:r>
+        <w:t>Else</w:t>
+      </w:r>
+    </w:p>
+    <w:p>
+      <w:pPr>
+        <w:pStyle w:val="ListParagraph"/>
+        <w:numPr>
+          <w:ilvl w:val="4"/>
+          <w:numId w:val="7"/>
+        </w:numPr>
+      </w:pPr>
+      <w:r>
+        <w:t xml:space="preserve">Return the return node of </w:t>
+      </w:r>
+      <w:proofErr w:type="spellStart"/>
+      <w:r>
+        <w:t>doubleLeftRotate</w:t>
+      </w:r>
+      <w:proofErr w:type="spellEnd"/>
+    </w:p>
+    <w:p>
+      <w:pPr>
+        <w:pStyle w:val="ListParagraph"/>
+        <w:numPr>
+          <w:ilvl w:val="5"/>
+          <w:numId w:val="7"/>
+        </w:numPr>
+      </w:pPr>
+      <w:r>
+        <w:t>Pass the input node as a parameter</w:t>
+      </w:r>
+    </w:p>
+    <w:p>
+      <w:pPr>
+        <w:pStyle w:val="ListParagraph"/>
+        <w:numPr>
+          <w:ilvl w:val="2"/>
+          <w:numId w:val="7"/>
+        </w:numPr>
+      </w:pPr>
+      <w:r>
+        <w:t>If the height of the right – left equals 2</w:t>
+      </w:r>
+    </w:p>
+    <w:p>
+      <w:pPr>
+        <w:pStyle w:val="ListParagraph"/>
+        <w:numPr>
+          <w:ilvl w:val="3"/>
+          <w:numId w:val="7"/>
+        </w:numPr>
+      </w:pPr>
+      <w:r>
+        <w:t>If the height of right’s right – left’s left equals 1</w:t>
+      </w:r>
+    </w:p>
+    <w:p>
+      <w:pPr>
+        <w:pStyle w:val="ListParagraph"/>
+        <w:numPr>
+          <w:ilvl w:val="4"/>
+          <w:numId w:val="7"/>
+        </w:numPr>
+      </w:pPr>
+      <w:r>
+        <w:t xml:space="preserve">Return the return of </w:t>
+      </w:r>
+      <w:proofErr w:type="spellStart"/>
+      <w:r>
+        <w:t>rightRotation</w:t>
+      </w:r>
+      <w:proofErr w:type="spellEnd"/>
+    </w:p>
+    <w:p>
+      <w:pPr>
+        <w:pStyle w:val="ListParagraph"/>
+        <w:numPr>
+          <w:ilvl w:val="5"/>
+          <w:numId w:val="7"/>
+        </w:numPr>
+      </w:pPr>
+      <w:r>
+        <w:t>Pass the input node as a parameter</w:t>
+      </w:r>
+    </w:p>
+    <w:p>
+      <w:pPr>
+        <w:pStyle w:val="ListParagraph"/>
+        <w:numPr>
+          <w:ilvl w:val="3"/>
+          <w:numId w:val="7"/>
+        </w:numPr>
+      </w:pPr>
+      <w:r>
+        <w:t xml:space="preserve">Else </w:t>
+      </w:r>
+    </w:p>
+    <w:p>
+      <w:pPr>
+        <w:pStyle w:val="ListParagraph"/>
+        <w:numPr>
+          <w:ilvl w:val="4"/>
+          <w:numId w:val="7"/>
+        </w:numPr>
+      </w:pPr>
+      <w:r>
+        <w:t xml:space="preserve">Return the return of </w:t>
+      </w:r>
+      <w:proofErr w:type="spellStart"/>
+      <w:r>
+        <w:t>doubleRightRotation</w:t>
+      </w:r>
+      <w:proofErr w:type="spellEnd"/>
+    </w:p>
+    <w:p>
+      <w:pPr>
+        <w:pStyle w:val="ListParagraph"/>
+        <w:numPr>
+          <w:ilvl w:val="5"/>
+          <w:numId w:val="7"/>
+        </w:numPr>
+      </w:pPr>
+      <w:r>
+        <w:t>Pass the input node as a parameter</w:t>
+      </w:r>
+    </w:p>
+    <w:p>
+      <w:pPr>
+        <w:pStyle w:val="ListParagraph"/>
+        <w:numPr>
+          <w:ilvl w:val="2"/>
+          <w:numId w:val="7"/>
+        </w:numPr>
+      </w:pPr>
+      <w:r>
+        <w:t>Return the input node</w:t>
+      </w:r>
+    </w:p>
+    <w:p>
+      <w:pPr>
+        <w:pStyle w:val="ListParagraph"/>
+        <w:numPr>
+          <w:ilvl w:val="1"/>
+          <w:numId w:val="7"/>
+        </w:numPr>
+      </w:pPr>
+      <w:r>
+        <w:t>Function: delete (public)</w:t>
+      </w:r>
+    </w:p>
+    <w:p>
+      <w:pPr>
+        <w:pStyle w:val="ListParagraph"/>
+        <w:numPr>
+          <w:ilvl w:val="2"/>
+          <w:numId w:val="7"/>
+        </w:numPr>
+      </w:pPr>
+      <w:r>
+        <w:t>Accepts an integer of the value to delete</w:t>
+      </w:r>
+    </w:p>
+    <w:p>
+      <w:pPr>
+        <w:pStyle w:val="ListParagraph"/>
+        <w:numPr>
+          <w:ilvl w:val="2"/>
+          <w:numId w:val="7"/>
+        </w:numPr>
+      </w:pPr>
+      <w:r>
+        <w:t>Create an integer for the operations count</w:t>
+      </w:r>
+    </w:p>
+    <w:p>
+      <w:pPr>
+        <w:pStyle w:val="ListParagraph"/>
+        <w:numPr>
+          <w:ilvl w:val="2"/>
+          <w:numId w:val="7"/>
+        </w:numPr>
+      </w:pPr>
+      <w:r>
+        <w:t xml:space="preserve">Set the root equal to the return of </w:t>
+      </w:r>
+      <w:proofErr w:type="spellStart"/>
+      <w:r>
+        <w:t>deleteRecursive</w:t>
+      </w:r>
+      <w:proofErr w:type="spellEnd"/>
+    </w:p>
+    <w:p>
+      <w:pPr>
+        <w:pStyle w:val="ListParagraph"/>
+        <w:numPr>
+          <w:ilvl w:val="3"/>
+          <w:numId w:val="7"/>
+        </w:numPr>
+      </w:pPr>
+      <w:r>
+        <w:t>Pass the deletion integer, root node and operations count as parameters</w:t>
+      </w:r>
+    </w:p>
+    <w:p>
+      <w:pPr>
+        <w:pStyle w:val="ListParagraph"/>
+        <w:numPr>
+          <w:ilvl w:val="2"/>
+          <w:numId w:val="7"/>
+        </w:numPr>
+      </w:pPr>
+      <w:r>
+        <w:t>Return the operations count</w:t>
+      </w:r>
+    </w:p>
+    <w:p>
+      <w:pPr>
+        <w:pStyle w:val="ListParagraph"/>
+        <w:numPr>
+          <w:ilvl w:val="1"/>
+          <w:numId w:val="7"/>
+        </w:numPr>
+      </w:pPr>
+      <w:r>
+        <w:t xml:space="preserve">Function: </w:t>
+      </w:r>
+      <w:proofErr w:type="spellStart"/>
+      <w:r>
+        <w:t>minNode</w:t>
+      </w:r>
+      <w:proofErr w:type="spellEnd"/>
+      <w:r>
+        <w:t xml:space="preserve"> (private, recursive)</w:t>
+      </w:r>
+    </w:p>
+    <w:p>
+      <w:pPr>
+        <w:pStyle w:val="ListParagraph"/>
+        <w:numPr>
+          <w:ilvl w:val="2"/>
+          <w:numId w:val="7"/>
+        </w:numPr>
+      </w:pPr>
+      <w:r>
+        <w:t>Accepts a tree node as an input parameter</w:t>
+      </w:r>
+    </w:p>
+    <w:p>
+      <w:pPr>
+        <w:pStyle w:val="ListParagraph"/>
+        <w:numPr>
+          <w:ilvl w:val="2"/>
+          <w:numId w:val="7"/>
+        </w:numPr>
+      </w:pPr>
+      <w:r>
+        <w:t>If the node is null</w:t>
+      </w:r>
+    </w:p>
+    <w:p>
+      <w:pPr>
+        <w:pStyle w:val="ListParagraph"/>
+        <w:numPr>
+          <w:ilvl w:val="3"/>
+          <w:numId w:val="7"/>
+        </w:numPr>
+      </w:pPr>
+      <w:r>
+        <w:t>Return null</w:t>
+      </w:r>
+    </w:p>
+    <w:p>
+      <w:pPr>
+        <w:pStyle w:val="ListParagraph"/>
+        <w:numPr>
+          <w:ilvl w:val="2"/>
+          <w:numId w:val="7"/>
+        </w:numPr>
+      </w:pPr>
+      <w:r>
+        <w:t xml:space="preserve">If the </w:t>
+      </w:r>
+      <w:r>
+        <w:t>node’s left is null</w:t>
+      </w:r>
+    </w:p>
+    <w:p>
+      <w:pPr>
+        <w:pStyle w:val="ListParagraph"/>
+        <w:numPr>
+          <w:ilvl w:val="3"/>
+          <w:numId w:val="7"/>
+        </w:numPr>
+      </w:pPr>
+      <w:r>
+        <w:t>Return the input node</w:t>
+      </w:r>
+    </w:p>
+    <w:p>
+      <w:pPr>
+        <w:pStyle w:val="ListParagraph"/>
+        <w:numPr>
+          <w:ilvl w:val="2"/>
+          <w:numId w:val="7"/>
+        </w:numPr>
+      </w:pPr>
+      <w:r>
+        <w:t xml:space="preserve">Else </w:t>
+      </w:r>
+    </w:p>
+    <w:p>
+      <w:pPr>
+        <w:pStyle w:val="ListParagraph"/>
+        <w:numPr>
+          <w:ilvl w:val="3"/>
+          <w:numId w:val="7"/>
+        </w:numPr>
+      </w:pPr>
+      <w:r>
+        <w:t xml:space="preserve">Return the return node from </w:t>
+      </w:r>
+      <w:proofErr w:type="spellStart"/>
+      <w:r>
+        <w:t>minNode</w:t>
+      </w:r>
+      <w:proofErr w:type="spellEnd"/>
+    </w:p>
+    <w:p>
+      <w:pPr>
+        <w:pStyle w:val="ListParagraph"/>
+        <w:numPr>
+          <w:ilvl w:val="4"/>
+          <w:numId w:val="7"/>
+        </w:numPr>
+      </w:pPr>
+      <w:r>
+        <w:t>Pass the input node as a parameter</w:t>
+      </w:r>
+    </w:p>
+    <w:p>
+      <w:pPr>
+        <w:pStyle w:val="ListParagraph"/>
+        <w:numPr>
+          <w:ilvl w:val="1"/>
+          <w:numId w:val="7"/>
+        </w:numPr>
+      </w:pPr>
+      <w:r>
+        <w:t>Function: Search</w:t>
+      </w:r>
+    </w:p>
+    <w:p>
+      <w:pPr>
+        <w:pStyle w:val="ListParagraph"/>
+        <w:numPr>
+          <w:ilvl w:val="2"/>
+          <w:numId w:val="7"/>
+        </w:numPr>
+      </w:pPr>
+      <w:r>
+        <w:t>Accepts an integer value to search for as a parameter</w:t>
+      </w:r>
+    </w:p>
+    <w:p>
+      <w:pPr>
+        <w:pStyle w:val="ListParagraph"/>
+        <w:numPr>
+          <w:ilvl w:val="2"/>
+          <w:numId w:val="7"/>
+        </w:numPr>
+      </w:pPr>
+      <w:r>
+        <w:t>Returns the number of operations performed</w:t>
+      </w:r>
+    </w:p>
+    <w:p>
+      <w:pPr>
+        <w:pStyle w:val="ListParagraph"/>
+        <w:numPr>
+          <w:ilvl w:val="2"/>
+          <w:numId w:val="7"/>
+        </w:numPr>
+      </w:pPr>
+      <w:r>
+        <w:t xml:space="preserve">Boolean value for found </w:t>
+      </w:r>
+    </w:p>
+    <w:p>
+      <w:pPr>
+        <w:pStyle w:val="ListParagraph"/>
+        <w:numPr>
+          <w:ilvl w:val="2"/>
+          <w:numId w:val="7"/>
+        </w:numPr>
+      </w:pPr>
+      <w:r>
+        <w:t>Create integer value for number of operations performed</w:t>
+      </w:r>
+    </w:p>
+    <w:p>
+      <w:pPr>
+        <w:pStyle w:val="ListParagraph"/>
+        <w:numPr>
+          <w:ilvl w:val="2"/>
+          <w:numId w:val="7"/>
+        </w:numPr>
+      </w:pPr>
+      <w:r>
+        <w:t>Create current node equal to the root node</w:t>
+      </w:r>
+    </w:p>
+    <w:p>
+      <w:pPr>
+        <w:pStyle w:val="ListParagraph"/>
+        <w:numPr>
+          <w:ilvl w:val="2"/>
+          <w:numId w:val="7"/>
+        </w:numPr>
+      </w:pPr>
+      <w:r>
+        <w:t>While current is not null</w:t>
+      </w:r>
+    </w:p>
+    <w:p>
+      <w:pPr>
+        <w:pStyle w:val="ListParagraph"/>
+        <w:numPr>
+          <w:ilvl w:val="3"/>
+          <w:numId w:val="7"/>
+        </w:numPr>
+      </w:pPr>
+      <w:r>
+        <w:t>If value of current equals input value</w:t>
+      </w:r>
+    </w:p>
+    <w:p>
+      <w:pPr>
+        <w:pStyle w:val="ListParagraph"/>
+        <w:numPr>
+          <w:ilvl w:val="4"/>
+          <w:numId w:val="7"/>
+        </w:numPr>
+      </w:pPr>
+      <w:r>
+        <w:t>Increase operations by 1</w:t>
+      </w:r>
+    </w:p>
+    <w:p>
+      <w:pPr>
+        <w:pStyle w:val="ListParagraph"/>
+        <w:numPr>
+          <w:ilvl w:val="4"/>
+          <w:numId w:val="7"/>
+        </w:numPr>
+      </w:pPr>
+      <w:r>
+        <w:lastRenderedPageBreak/>
+        <w:t>Set fount equal to true</w:t>
+      </w:r>
+    </w:p>
+    <w:p>
+      <w:pPr>
+        <w:pStyle w:val="ListParagraph"/>
+        <w:numPr>
+          <w:ilvl w:val="4"/>
+          <w:numId w:val="7"/>
+        </w:numPr>
+      </w:pPr>
+      <w:r>
+        <w:t>Break out of while loop</w:t>
+      </w:r>
+    </w:p>
+    <w:p>
+      <w:pPr>
+        <w:pStyle w:val="ListParagraph"/>
+        <w:numPr>
+          <w:ilvl w:val="3"/>
+          <w:numId w:val="7"/>
+        </w:numPr>
+      </w:pPr>
+      <w:r>
+        <w:t>If value of inputted integer is greater than value of current</w:t>
+      </w:r>
+    </w:p>
+    <w:p>
+      <w:pPr>
+        <w:pStyle w:val="ListParagraph"/>
+        <w:numPr>
+          <w:ilvl w:val="4"/>
+          <w:numId w:val="7"/>
+        </w:numPr>
+      </w:pPr>
+      <w:r>
+        <w:t>Set current equal to current right</w:t>
+      </w:r>
+    </w:p>
+    <w:p>
+      <w:pPr>
+        <w:pStyle w:val="ListParagraph"/>
+        <w:numPr>
+          <w:ilvl w:val="4"/>
+          <w:numId w:val="7"/>
+        </w:numPr>
+      </w:pPr>
+      <w:r>
+        <w:t>Increase operations by 1</w:t>
+      </w:r>
+    </w:p>
+    <w:p>
+      <w:pPr>
+        <w:pStyle w:val="ListParagraph"/>
+        <w:numPr>
+          <w:ilvl w:val="3"/>
+          <w:numId w:val="7"/>
+        </w:numPr>
+      </w:pPr>
+      <w:r>
+        <w:t>If value of inputted integer is less than value of current</w:t>
+      </w:r>
+    </w:p>
+    <w:p>
+      <w:pPr>
+        <w:pStyle w:val="ListParagraph"/>
+        <w:numPr>
+          <w:ilvl w:val="4"/>
+          <w:numId w:val="7"/>
+        </w:numPr>
+      </w:pPr>
+      <w:r>
+        <w:t>Set current equal to the current left</w:t>
+      </w:r>
+    </w:p>
+    <w:p>
+      <w:pPr>
+        <w:pStyle w:val="ListParagraph"/>
+        <w:numPr>
+          <w:ilvl w:val="4"/>
+          <w:numId w:val="7"/>
+        </w:numPr>
+      </w:pPr>
+      <w:r>
+        <w:t>Increase operations by 1</w:t>
+      </w:r>
+    </w:p>
+    <w:p>
+      <w:pPr>
+        <w:pStyle w:val="ListParagraph"/>
+        <w:numPr>
+          <w:ilvl w:val="1"/>
+          <w:numId w:val="7"/>
+        </w:numPr>
+      </w:pPr>
+      <w:r>
+        <w:t xml:space="preserve">Function: </w:t>
+      </w:r>
+      <w:proofErr w:type="spellStart"/>
+      <w:r>
+        <w:t>printTree</w:t>
+      </w:r>
+      <w:proofErr w:type="spellEnd"/>
+      <w:r>
+        <w:t xml:space="preserve"> (public)</w:t>
+      </w:r>
+    </w:p>
+    <w:p>
+      <w:pPr>
+        <w:pStyle w:val="ListParagraph"/>
+        <w:numPr>
+          <w:ilvl w:val="2"/>
+          <w:numId w:val="7"/>
+        </w:numPr>
+      </w:pPr>
+      <w:r>
+        <w:t>Returns a string containing the structure of the tree</w:t>
+      </w:r>
+    </w:p>
+    <w:p>
+      <w:pPr>
+        <w:pStyle w:val="ListParagraph"/>
+        <w:numPr>
+          <w:ilvl w:val="2"/>
+          <w:numId w:val="7"/>
+        </w:numPr>
+      </w:pPr>
+      <w:r>
+        <w:t>Create a new string for the structure</w:t>
+      </w:r>
+    </w:p>
+    <w:p>
+      <w:pPr>
+        <w:pStyle w:val="ListParagraph"/>
+        <w:numPr>
+          <w:ilvl w:val="2"/>
+          <w:numId w:val="7"/>
+        </w:numPr>
+      </w:pPr>
+      <w:r>
+        <w:t xml:space="preserve">Set the structure string equal to the return of the </w:t>
+      </w:r>
+      <w:proofErr w:type="spellStart"/>
+      <w:r>
+        <w:t>printRecursive</w:t>
+      </w:r>
+      <w:proofErr w:type="spellEnd"/>
+      <w:r>
+        <w:t xml:space="preserve"> function</w:t>
+      </w:r>
+    </w:p>
+    <w:p>
+      <w:pPr>
+        <w:pStyle w:val="ListParagraph"/>
+        <w:numPr>
+          <w:ilvl w:val="3"/>
+          <w:numId w:val="7"/>
+        </w:numPr>
+      </w:pPr>
+      <w:r>
+        <w:t>Pass the root node and a space count of 0 as parameters</w:t>
+      </w:r>
+    </w:p>
+    <w:p>
+      <w:pPr>
+        <w:pStyle w:val="ListParagraph"/>
+        <w:numPr>
+          <w:ilvl w:val="2"/>
+          <w:numId w:val="7"/>
+        </w:numPr>
+      </w:pPr>
+      <w:r>
+        <w:t>Return the value of the structure string</w:t>
+      </w:r>
+    </w:p>
+    <w:p>
+      <w:pPr>
+        <w:pStyle w:val="ListParagraph"/>
+        <w:numPr>
+          <w:ilvl w:val="0"/>
+          <w:numId w:val="7"/>
+        </w:numPr>
+      </w:pPr>
+      <w:r>
+        <w:t>Class: Splay Tree</w:t>
+      </w:r>
+    </w:p>
+    <w:p>
+      <w:pPr>
+        <w:pStyle w:val="ListParagraph"/>
+        <w:numPr>
+          <w:ilvl w:val="1"/>
+          <w:numId w:val="7"/>
+        </w:numPr>
+      </w:pPr>
+      <w:r>
+        <w:t>Structure: tree node</w:t>
+      </w:r>
+    </w:p>
+    <w:p>
+      <w:pPr>
+        <w:pStyle w:val="ListParagraph"/>
+        <w:numPr>
+          <w:ilvl w:val="2"/>
+          <w:numId w:val="7"/>
+        </w:numPr>
+      </w:pPr>
+      <w:r>
+        <w:t>Attributes:</w:t>
+      </w:r>
+    </w:p>
+    <w:p>
+      <w:pPr>
+        <w:pStyle w:val="ListParagraph"/>
+        <w:numPr>
+          <w:ilvl w:val="3"/>
+          <w:numId w:val="7"/>
+        </w:numPr>
+      </w:pPr>
+      <w:r>
+        <w:t>Integer value</w:t>
+      </w:r>
+    </w:p>
+    <w:p>
+      <w:pPr>
+        <w:pStyle w:val="ListParagraph"/>
+        <w:numPr>
+          <w:ilvl w:val="3"/>
+          <w:numId w:val="7"/>
+        </w:numPr>
+      </w:pPr>
+      <w:r>
+        <w:t>Pointer to the left and right nodes</w:t>
+      </w:r>
+    </w:p>
+    <w:p>
+      <w:pPr>
+        <w:pStyle w:val="ListParagraph"/>
+        <w:numPr>
+          <w:ilvl w:val="1"/>
+          <w:numId w:val="7"/>
+        </w:numPr>
+      </w:pPr>
+      <w:r>
+        <w:t xml:space="preserve">Function: </w:t>
+      </w:r>
       <w:bookmarkStart w:id="0" w:name="_GoBack"/>
       <w:bookmarkEnd w:id="0"/>
     </w:p>
@@ -7196,24 +8307,23 @@
     <w:tbl>
       <w:tblPr>
         <w:tblStyle w:val="TableGrid"/>
-        <w:tblW w:w="9090" w:type="dxa"/>
-        <w:tblInd w:w="468" w:type="dxa"/>
-        <w:tblLayout w:type="fixed"/>
+        <w:tblW w:w="9545" w:type="dxa"/>
+        <w:tblInd w:w="-5" w:type="dxa"/>
         <w:tblLook w:val="04A0" w:firstRow="1" w:lastRow="0" w:firstColumn="1" w:lastColumn="0" w:noHBand="0" w:noVBand="1"/>
       </w:tblPr>
       <w:tblGrid>
-        <w:gridCol w:w="1260"/>
-        <w:gridCol w:w="2430"/>
-        <w:gridCol w:w="990"/>
-        <w:gridCol w:w="990"/>
-        <w:gridCol w:w="1260"/>
-        <w:gridCol w:w="990"/>
-        <w:gridCol w:w="1170"/>
+        <w:gridCol w:w="1377"/>
+        <w:gridCol w:w="1003"/>
+        <w:gridCol w:w="2160"/>
+        <w:gridCol w:w="1200"/>
+        <w:gridCol w:w="1109"/>
+        <w:gridCol w:w="1613"/>
+        <w:gridCol w:w="1083"/>
       </w:tblGrid>
       <w:tr>
         <w:tc>
           <w:tcPr>
-            <w:tcW w:w="1260" w:type="dxa"/>
+            <w:tcW w:w="1377" w:type="dxa"/>
           </w:tcPr>
           <w:p>
             <w:pPr>
@@ -7230,7 +8340,7 @@
         </w:tc>
         <w:tc>
           <w:tcPr>
-            <w:tcW w:w="2430" w:type="dxa"/>
+            <w:tcW w:w="1003" w:type="dxa"/>
           </w:tcPr>
           <w:p>
             <w:pPr>
@@ -7247,7 +8357,7 @@
         </w:tc>
         <w:tc>
           <w:tcPr>
-            <w:tcW w:w="990" w:type="dxa"/>
+            <w:tcW w:w="2160" w:type="dxa"/>
           </w:tcPr>
           <w:p>
             <w:pPr>
@@ -7264,7 +8374,7 @@
         </w:tc>
         <w:tc>
           <w:tcPr>
-            <w:tcW w:w="990" w:type="dxa"/>
+            <w:tcW w:w="1200" w:type="dxa"/>
           </w:tcPr>
           <w:p>
             <w:pPr>
@@ -7281,7 +8391,7 @@
         </w:tc>
         <w:tc>
           <w:tcPr>
-            <w:tcW w:w="1260" w:type="dxa"/>
+            <w:tcW w:w="1109" w:type="dxa"/>
           </w:tcPr>
           <w:p>
             <w:pPr>
@@ -7298,7 +8408,7 @@
         </w:tc>
         <w:tc>
           <w:tcPr>
-            <w:tcW w:w="990" w:type="dxa"/>
+            <w:tcW w:w="1613" w:type="dxa"/>
           </w:tcPr>
           <w:p>
             <w:pPr>
@@ -7315,7 +8425,7 @@
         </w:tc>
         <w:tc>
           <w:tcPr>
-            <w:tcW w:w="1170" w:type="dxa"/>
+            <w:tcW w:w="1083" w:type="dxa"/>
           </w:tcPr>
           <w:p>
             <w:pPr>
@@ -7334,73 +8444,82 @@
       <w:tr>
         <w:tc>
           <w:tcPr>
-            <w:tcW w:w="1260" w:type="dxa"/>
-          </w:tcPr>
-          <w:p>
-            <w:pPr>
-              <w:pStyle w:val="ListParagraph"/>
-              <w:ind w:left="0"/>
-            </w:pPr>
-          </w:p>
-        </w:tc>
-        <w:tc>
-          <w:tcPr>
-            <w:tcW w:w="2430" w:type="dxa"/>
-          </w:tcPr>
-          <w:p>
-            <w:pPr>
-              <w:pStyle w:val="ListParagraph"/>
-              <w:ind w:left="0"/>
-            </w:pPr>
-          </w:p>
-        </w:tc>
-        <w:tc>
-          <w:tcPr>
-            <w:tcW w:w="990" w:type="dxa"/>
-          </w:tcPr>
-          <w:p>
-            <w:pPr>
-              <w:pStyle w:val="ListParagraph"/>
-              <w:ind w:left="0"/>
-            </w:pPr>
-          </w:p>
-        </w:tc>
-        <w:tc>
-          <w:tcPr>
-            <w:tcW w:w="990" w:type="dxa"/>
-          </w:tcPr>
-          <w:p>
-            <w:pPr>
-              <w:pStyle w:val="ListParagraph"/>
-              <w:ind w:left="0"/>
-            </w:pPr>
-          </w:p>
-        </w:tc>
-        <w:tc>
-          <w:tcPr>
-            <w:tcW w:w="1260" w:type="dxa"/>
-          </w:tcPr>
-          <w:p>
-            <w:pPr>
-              <w:pStyle w:val="ListParagraph"/>
-              <w:ind w:left="0"/>
-            </w:pPr>
-          </w:p>
-        </w:tc>
-        <w:tc>
-          <w:tcPr>
-            <w:tcW w:w="990" w:type="dxa"/>
-          </w:tcPr>
-          <w:p>
-            <w:pPr>
-              <w:pStyle w:val="ListParagraph"/>
-              <w:ind w:left="0"/>
-            </w:pPr>
-          </w:p>
-        </w:tc>
-        <w:tc>
-          <w:tcPr>
-            <w:tcW w:w="1170" w:type="dxa"/>
+            <w:tcW w:w="1377" w:type="dxa"/>
+          </w:tcPr>
+          <w:p>
+            <w:pPr>
+              <w:pStyle w:val="ListParagraph"/>
+              <w:ind w:left="0"/>
+            </w:pPr>
+            <w:r>
+              <w:t>File Handling</w:t>
+            </w:r>
+          </w:p>
+        </w:tc>
+        <w:tc>
+          <w:tcPr>
+            <w:tcW w:w="1003" w:type="dxa"/>
+          </w:tcPr>
+          <w:p>
+            <w:pPr>
+              <w:pStyle w:val="ListParagraph"/>
+              <w:ind w:left="0"/>
+            </w:pPr>
+            <w:r>
+              <w:t>1.1</w:t>
+            </w:r>
+          </w:p>
+        </w:tc>
+        <w:tc>
+          <w:tcPr>
+            <w:tcW w:w="2160" w:type="dxa"/>
+          </w:tcPr>
+          <w:p>
+            <w:pPr>
+              <w:pStyle w:val="ListParagraph"/>
+              <w:ind w:left="0"/>
+            </w:pPr>
+            <w:r>
+              <w:t>Test initial insert file that exists and is not empty</w:t>
+            </w:r>
+          </w:p>
+        </w:tc>
+        <w:tc>
+          <w:tcPr>
+            <w:tcW w:w="1200" w:type="dxa"/>
+          </w:tcPr>
+          <w:p>
+            <w:pPr>
+              <w:pStyle w:val="ListParagraph"/>
+              <w:ind w:left="0"/>
+            </w:pPr>
+          </w:p>
+        </w:tc>
+        <w:tc>
+          <w:tcPr>
+            <w:tcW w:w="1109" w:type="dxa"/>
+          </w:tcPr>
+          <w:p>
+            <w:pPr>
+              <w:pStyle w:val="ListParagraph"/>
+              <w:ind w:left="0"/>
+            </w:pPr>
+          </w:p>
+        </w:tc>
+        <w:tc>
+          <w:tcPr>
+            <w:tcW w:w="1613" w:type="dxa"/>
+          </w:tcPr>
+          <w:p>
+            <w:pPr>
+              <w:pStyle w:val="ListParagraph"/>
+              <w:ind w:left="0"/>
+            </w:pPr>
+          </w:p>
+        </w:tc>
+        <w:tc>
+          <w:tcPr>
+            <w:tcW w:w="1083" w:type="dxa"/>
           </w:tcPr>
           <w:p>
             <w:pPr>
@@ -7413,73 +8532,1921 @@
       <w:tr>
         <w:tc>
           <w:tcPr>
-            <w:tcW w:w="1260" w:type="dxa"/>
-          </w:tcPr>
-          <w:p>
-            <w:pPr>
-              <w:pStyle w:val="ListParagraph"/>
-              <w:ind w:left="0"/>
-            </w:pPr>
-          </w:p>
-        </w:tc>
-        <w:tc>
-          <w:tcPr>
-            <w:tcW w:w="2430" w:type="dxa"/>
-          </w:tcPr>
-          <w:p>
-            <w:pPr>
-              <w:pStyle w:val="ListParagraph"/>
-              <w:ind w:left="0"/>
-            </w:pPr>
-          </w:p>
-        </w:tc>
-        <w:tc>
-          <w:tcPr>
-            <w:tcW w:w="990" w:type="dxa"/>
-          </w:tcPr>
-          <w:p>
-            <w:pPr>
-              <w:pStyle w:val="ListParagraph"/>
-              <w:ind w:left="0"/>
-            </w:pPr>
-          </w:p>
-        </w:tc>
-        <w:tc>
-          <w:tcPr>
-            <w:tcW w:w="990" w:type="dxa"/>
-          </w:tcPr>
-          <w:p>
-            <w:pPr>
-              <w:pStyle w:val="ListParagraph"/>
-              <w:ind w:left="0"/>
-            </w:pPr>
-          </w:p>
-        </w:tc>
-        <w:tc>
-          <w:tcPr>
-            <w:tcW w:w="1260" w:type="dxa"/>
-          </w:tcPr>
-          <w:p>
-            <w:pPr>
-              <w:pStyle w:val="ListParagraph"/>
-              <w:ind w:left="0"/>
-            </w:pPr>
-          </w:p>
-        </w:tc>
-        <w:tc>
-          <w:tcPr>
-            <w:tcW w:w="990" w:type="dxa"/>
-          </w:tcPr>
-          <w:p>
-            <w:pPr>
-              <w:pStyle w:val="ListParagraph"/>
-              <w:ind w:left="0"/>
-            </w:pPr>
-          </w:p>
-        </w:tc>
-        <w:tc>
-          <w:tcPr>
-            <w:tcW w:w="1170" w:type="dxa"/>
+            <w:tcW w:w="1377" w:type="dxa"/>
+          </w:tcPr>
+          <w:p>
+            <w:pPr>
+              <w:pStyle w:val="ListParagraph"/>
+              <w:ind w:left="0"/>
+            </w:pPr>
+            <w:r>
+              <w:t>File Handling</w:t>
+            </w:r>
+          </w:p>
+        </w:tc>
+        <w:tc>
+          <w:tcPr>
+            <w:tcW w:w="1003" w:type="dxa"/>
+          </w:tcPr>
+          <w:p>
+            <w:pPr>
+              <w:pStyle w:val="ListParagraph"/>
+              <w:ind w:left="0"/>
+            </w:pPr>
+            <w:r>
+              <w:t>1.2</w:t>
+            </w:r>
+          </w:p>
+        </w:tc>
+        <w:tc>
+          <w:tcPr>
+            <w:tcW w:w="2160" w:type="dxa"/>
+          </w:tcPr>
+          <w:p>
+            <w:pPr>
+              <w:pStyle w:val="ListParagraph"/>
+              <w:ind w:left="0"/>
+            </w:pPr>
+            <w:r>
+              <w:t>Test an operation file that exists and is not empty</w:t>
+            </w:r>
+          </w:p>
+        </w:tc>
+        <w:tc>
+          <w:tcPr>
+            <w:tcW w:w="1200" w:type="dxa"/>
+          </w:tcPr>
+          <w:p>
+            <w:pPr>
+              <w:pStyle w:val="ListParagraph"/>
+              <w:ind w:left="0"/>
+            </w:pPr>
+          </w:p>
+        </w:tc>
+        <w:tc>
+          <w:tcPr>
+            <w:tcW w:w="1109" w:type="dxa"/>
+          </w:tcPr>
+          <w:p>
+            <w:pPr>
+              <w:pStyle w:val="ListParagraph"/>
+              <w:ind w:left="0"/>
+            </w:pPr>
+          </w:p>
+        </w:tc>
+        <w:tc>
+          <w:tcPr>
+            <w:tcW w:w="1613" w:type="dxa"/>
+          </w:tcPr>
+          <w:p>
+            <w:pPr>
+              <w:pStyle w:val="ListParagraph"/>
+              <w:ind w:left="0"/>
+            </w:pPr>
+          </w:p>
+        </w:tc>
+        <w:tc>
+          <w:tcPr>
+            <w:tcW w:w="1083" w:type="dxa"/>
+          </w:tcPr>
+          <w:p>
+            <w:pPr>
+              <w:pStyle w:val="ListParagraph"/>
+              <w:ind w:left="0"/>
+            </w:pPr>
+          </w:p>
+        </w:tc>
+      </w:tr>
+      <w:tr>
+        <w:tc>
+          <w:tcPr>
+            <w:tcW w:w="1377" w:type="dxa"/>
+          </w:tcPr>
+          <w:p>
+            <w:pPr>
+              <w:pStyle w:val="ListParagraph"/>
+              <w:ind w:left="0"/>
+            </w:pPr>
+            <w:r>
+              <w:t>File Handling</w:t>
+            </w:r>
+          </w:p>
+        </w:tc>
+        <w:tc>
+          <w:tcPr>
+            <w:tcW w:w="1003" w:type="dxa"/>
+          </w:tcPr>
+          <w:p>
+            <w:pPr>
+              <w:pStyle w:val="ListParagraph"/>
+              <w:ind w:left="0"/>
+            </w:pPr>
+            <w:r>
+              <w:t>1.3</w:t>
+            </w:r>
+          </w:p>
+        </w:tc>
+        <w:tc>
+          <w:tcPr>
+            <w:tcW w:w="2160" w:type="dxa"/>
+          </w:tcPr>
+          <w:p>
+            <w:pPr>
+              <w:pStyle w:val="ListParagraph"/>
+              <w:ind w:left="0"/>
+            </w:pPr>
+            <w:r>
+              <w:t>Test initial insert file that exists but is empty</w:t>
+            </w:r>
+          </w:p>
+        </w:tc>
+        <w:tc>
+          <w:tcPr>
+            <w:tcW w:w="1200" w:type="dxa"/>
+          </w:tcPr>
+          <w:p>
+            <w:pPr>
+              <w:pStyle w:val="ListParagraph"/>
+              <w:ind w:left="0"/>
+            </w:pPr>
+          </w:p>
+        </w:tc>
+        <w:tc>
+          <w:tcPr>
+            <w:tcW w:w="1109" w:type="dxa"/>
+          </w:tcPr>
+          <w:p>
+            <w:pPr>
+              <w:pStyle w:val="ListParagraph"/>
+              <w:ind w:left="0"/>
+            </w:pPr>
+          </w:p>
+        </w:tc>
+        <w:tc>
+          <w:tcPr>
+            <w:tcW w:w="1613" w:type="dxa"/>
+          </w:tcPr>
+          <w:p>
+            <w:pPr>
+              <w:pStyle w:val="ListParagraph"/>
+              <w:ind w:left="0"/>
+            </w:pPr>
+          </w:p>
+        </w:tc>
+        <w:tc>
+          <w:tcPr>
+            <w:tcW w:w="1083" w:type="dxa"/>
+          </w:tcPr>
+          <w:p>
+            <w:pPr>
+              <w:pStyle w:val="ListParagraph"/>
+              <w:ind w:left="0"/>
+            </w:pPr>
+          </w:p>
+        </w:tc>
+      </w:tr>
+      <w:tr>
+        <w:tc>
+          <w:tcPr>
+            <w:tcW w:w="1377" w:type="dxa"/>
+          </w:tcPr>
+          <w:p>
+            <w:pPr>
+              <w:pStyle w:val="ListParagraph"/>
+              <w:ind w:left="0"/>
+            </w:pPr>
+            <w:r>
+              <w:t>File Handling</w:t>
+            </w:r>
+          </w:p>
+        </w:tc>
+        <w:tc>
+          <w:tcPr>
+            <w:tcW w:w="1003" w:type="dxa"/>
+          </w:tcPr>
+          <w:p>
+            <w:pPr>
+              <w:pStyle w:val="ListParagraph"/>
+              <w:ind w:left="0"/>
+            </w:pPr>
+            <w:r>
+              <w:t>1.4</w:t>
+            </w:r>
+          </w:p>
+        </w:tc>
+        <w:tc>
+          <w:tcPr>
+            <w:tcW w:w="2160" w:type="dxa"/>
+          </w:tcPr>
+          <w:p>
+            <w:pPr>
+              <w:pStyle w:val="ListParagraph"/>
+              <w:ind w:left="0"/>
+            </w:pPr>
+            <w:r>
+              <w:t>Test operation file that exists but is empty</w:t>
+            </w:r>
+          </w:p>
+        </w:tc>
+        <w:tc>
+          <w:tcPr>
+            <w:tcW w:w="1200" w:type="dxa"/>
+          </w:tcPr>
+          <w:p>
+            <w:pPr>
+              <w:pStyle w:val="ListParagraph"/>
+              <w:ind w:left="0"/>
+            </w:pPr>
+          </w:p>
+        </w:tc>
+        <w:tc>
+          <w:tcPr>
+            <w:tcW w:w="1109" w:type="dxa"/>
+          </w:tcPr>
+          <w:p>
+            <w:pPr>
+              <w:pStyle w:val="ListParagraph"/>
+              <w:ind w:left="0"/>
+            </w:pPr>
+          </w:p>
+        </w:tc>
+        <w:tc>
+          <w:tcPr>
+            <w:tcW w:w="1613" w:type="dxa"/>
+          </w:tcPr>
+          <w:p>
+            <w:pPr>
+              <w:pStyle w:val="ListParagraph"/>
+              <w:ind w:left="0"/>
+            </w:pPr>
+          </w:p>
+        </w:tc>
+        <w:tc>
+          <w:tcPr>
+            <w:tcW w:w="1083" w:type="dxa"/>
+          </w:tcPr>
+          <w:p>
+            <w:pPr>
+              <w:pStyle w:val="ListParagraph"/>
+              <w:ind w:left="0"/>
+            </w:pPr>
+          </w:p>
+        </w:tc>
+      </w:tr>
+      <w:tr>
+        <w:tc>
+          <w:tcPr>
+            <w:tcW w:w="1377" w:type="dxa"/>
+          </w:tcPr>
+          <w:p>
+            <w:pPr>
+              <w:pStyle w:val="ListParagraph"/>
+              <w:ind w:left="0"/>
+            </w:pPr>
+            <w:r>
+              <w:t>File Handling</w:t>
+            </w:r>
+          </w:p>
+        </w:tc>
+        <w:tc>
+          <w:tcPr>
+            <w:tcW w:w="1003" w:type="dxa"/>
+          </w:tcPr>
+          <w:p>
+            <w:pPr>
+              <w:pStyle w:val="ListParagraph"/>
+              <w:ind w:left="0"/>
+            </w:pPr>
+            <w:r>
+              <w:t>1.5</w:t>
+            </w:r>
+          </w:p>
+        </w:tc>
+        <w:tc>
+          <w:tcPr>
+            <w:tcW w:w="2160" w:type="dxa"/>
+          </w:tcPr>
+          <w:p>
+            <w:pPr>
+              <w:pStyle w:val="ListParagraph"/>
+              <w:ind w:left="0"/>
+            </w:pPr>
+            <w:r>
+              <w:t>Test initial insert file that does not exist</w:t>
+            </w:r>
+          </w:p>
+        </w:tc>
+        <w:tc>
+          <w:tcPr>
+            <w:tcW w:w="1200" w:type="dxa"/>
+          </w:tcPr>
+          <w:p>
+            <w:pPr>
+              <w:pStyle w:val="ListParagraph"/>
+              <w:ind w:left="0"/>
+            </w:pPr>
+          </w:p>
+        </w:tc>
+        <w:tc>
+          <w:tcPr>
+            <w:tcW w:w="1109" w:type="dxa"/>
+          </w:tcPr>
+          <w:p>
+            <w:pPr>
+              <w:pStyle w:val="ListParagraph"/>
+              <w:ind w:left="0"/>
+            </w:pPr>
+          </w:p>
+        </w:tc>
+        <w:tc>
+          <w:tcPr>
+            <w:tcW w:w="1613" w:type="dxa"/>
+          </w:tcPr>
+          <w:p>
+            <w:pPr>
+              <w:pStyle w:val="ListParagraph"/>
+              <w:ind w:left="0"/>
+            </w:pPr>
+          </w:p>
+        </w:tc>
+        <w:tc>
+          <w:tcPr>
+            <w:tcW w:w="1083" w:type="dxa"/>
+          </w:tcPr>
+          <w:p>
+            <w:pPr>
+              <w:pStyle w:val="ListParagraph"/>
+              <w:ind w:left="0"/>
+            </w:pPr>
+          </w:p>
+        </w:tc>
+      </w:tr>
+      <w:tr>
+        <w:tc>
+          <w:tcPr>
+            <w:tcW w:w="1377" w:type="dxa"/>
+          </w:tcPr>
+          <w:p>
+            <w:pPr>
+              <w:pStyle w:val="ListParagraph"/>
+              <w:ind w:left="0"/>
+            </w:pPr>
+            <w:r>
+              <w:t>File Handling</w:t>
+            </w:r>
+          </w:p>
+        </w:tc>
+        <w:tc>
+          <w:tcPr>
+            <w:tcW w:w="1003" w:type="dxa"/>
+          </w:tcPr>
+          <w:p>
+            <w:pPr>
+              <w:pStyle w:val="ListParagraph"/>
+              <w:ind w:left="0"/>
+            </w:pPr>
+            <w:r>
+              <w:t>1.6</w:t>
+            </w:r>
+          </w:p>
+        </w:tc>
+        <w:tc>
+          <w:tcPr>
+            <w:tcW w:w="2160" w:type="dxa"/>
+          </w:tcPr>
+          <w:p>
+            <w:pPr>
+              <w:pStyle w:val="ListParagraph"/>
+              <w:ind w:left="0"/>
+            </w:pPr>
+            <w:r>
+              <w:t>Test operation file that does not exist</w:t>
+            </w:r>
+          </w:p>
+        </w:tc>
+        <w:tc>
+          <w:tcPr>
+            <w:tcW w:w="1200" w:type="dxa"/>
+          </w:tcPr>
+          <w:p>
+            <w:pPr>
+              <w:pStyle w:val="ListParagraph"/>
+              <w:ind w:left="0"/>
+            </w:pPr>
+          </w:p>
+        </w:tc>
+        <w:tc>
+          <w:tcPr>
+            <w:tcW w:w="1109" w:type="dxa"/>
+          </w:tcPr>
+          <w:p>
+            <w:pPr>
+              <w:pStyle w:val="ListParagraph"/>
+              <w:ind w:left="0"/>
+            </w:pPr>
+          </w:p>
+        </w:tc>
+        <w:tc>
+          <w:tcPr>
+            <w:tcW w:w="1613" w:type="dxa"/>
+          </w:tcPr>
+          <w:p>
+            <w:pPr>
+              <w:pStyle w:val="ListParagraph"/>
+              <w:ind w:left="0"/>
+            </w:pPr>
+          </w:p>
+        </w:tc>
+        <w:tc>
+          <w:tcPr>
+            <w:tcW w:w="1083" w:type="dxa"/>
+          </w:tcPr>
+          <w:p>
+            <w:pPr>
+              <w:pStyle w:val="ListParagraph"/>
+              <w:ind w:left="0"/>
+            </w:pPr>
+          </w:p>
+        </w:tc>
+      </w:tr>
+      <w:tr>
+        <w:tc>
+          <w:tcPr>
+            <w:tcW w:w="1377" w:type="dxa"/>
+          </w:tcPr>
+          <w:p>
+            <w:pPr>
+              <w:pStyle w:val="ListParagraph"/>
+              <w:ind w:left="0"/>
+            </w:pPr>
+            <w:r>
+              <w:t>Valid Data</w:t>
+            </w:r>
+          </w:p>
+        </w:tc>
+        <w:tc>
+          <w:tcPr>
+            <w:tcW w:w="1003" w:type="dxa"/>
+          </w:tcPr>
+          <w:p>
+            <w:pPr>
+              <w:pStyle w:val="ListParagraph"/>
+              <w:ind w:left="0"/>
+            </w:pPr>
+            <w:r>
+              <w:t>2.1</w:t>
+            </w:r>
+          </w:p>
+        </w:tc>
+        <w:tc>
+          <w:tcPr>
+            <w:tcW w:w="2160" w:type="dxa"/>
+          </w:tcPr>
+          <w:p>
+            <w:pPr>
+              <w:pStyle w:val="ListParagraph"/>
+              <w:ind w:left="0"/>
+            </w:pPr>
+            <w:r>
+              <w:t xml:space="preserve">Use an initial insert file that contains </w:t>
+            </w:r>
+            <w:r>
+              <w:lastRenderedPageBreak/>
+              <w:t>valid integers with no duplicates or negatives</w:t>
+            </w:r>
+          </w:p>
+        </w:tc>
+        <w:tc>
+          <w:tcPr>
+            <w:tcW w:w="1200" w:type="dxa"/>
+          </w:tcPr>
+          <w:p>
+            <w:pPr>
+              <w:pStyle w:val="ListParagraph"/>
+              <w:ind w:left="0"/>
+            </w:pPr>
+          </w:p>
+        </w:tc>
+        <w:tc>
+          <w:tcPr>
+            <w:tcW w:w="1109" w:type="dxa"/>
+          </w:tcPr>
+          <w:p>
+            <w:pPr>
+              <w:pStyle w:val="ListParagraph"/>
+              <w:ind w:left="0"/>
+            </w:pPr>
+          </w:p>
+        </w:tc>
+        <w:tc>
+          <w:tcPr>
+            <w:tcW w:w="1613" w:type="dxa"/>
+          </w:tcPr>
+          <w:p>
+            <w:pPr>
+              <w:pStyle w:val="ListParagraph"/>
+              <w:ind w:left="0"/>
+            </w:pPr>
+          </w:p>
+        </w:tc>
+        <w:tc>
+          <w:tcPr>
+            <w:tcW w:w="1083" w:type="dxa"/>
+          </w:tcPr>
+          <w:p>
+            <w:pPr>
+              <w:pStyle w:val="ListParagraph"/>
+              <w:ind w:left="0"/>
+            </w:pPr>
+          </w:p>
+        </w:tc>
+      </w:tr>
+      <w:tr>
+        <w:tc>
+          <w:tcPr>
+            <w:tcW w:w="1377" w:type="dxa"/>
+          </w:tcPr>
+          <w:p>
+            <w:pPr>
+              <w:pStyle w:val="ListParagraph"/>
+              <w:ind w:left="0"/>
+            </w:pPr>
+            <w:r>
+              <w:t>Valid Data</w:t>
+            </w:r>
+          </w:p>
+        </w:tc>
+        <w:tc>
+          <w:tcPr>
+            <w:tcW w:w="1003" w:type="dxa"/>
+          </w:tcPr>
+          <w:p>
+            <w:pPr>
+              <w:pStyle w:val="ListParagraph"/>
+              <w:ind w:left="0"/>
+            </w:pPr>
+            <w:r>
+              <w:t>2.2</w:t>
+            </w:r>
+          </w:p>
+        </w:tc>
+        <w:tc>
+          <w:tcPr>
+            <w:tcW w:w="2160" w:type="dxa"/>
+          </w:tcPr>
+          <w:p>
+            <w:pPr>
+              <w:pStyle w:val="ListParagraph"/>
+              <w:ind w:left="0"/>
+            </w:pPr>
+            <w:r>
+              <w:t>Use an initial insert file that contains valid integers with no duplicates and it has negatives</w:t>
+            </w:r>
+          </w:p>
+        </w:tc>
+        <w:tc>
+          <w:tcPr>
+            <w:tcW w:w="1200" w:type="dxa"/>
+          </w:tcPr>
+          <w:p>
+            <w:pPr>
+              <w:pStyle w:val="ListParagraph"/>
+              <w:ind w:left="0"/>
+            </w:pPr>
+          </w:p>
+        </w:tc>
+        <w:tc>
+          <w:tcPr>
+            <w:tcW w:w="1109" w:type="dxa"/>
+          </w:tcPr>
+          <w:p>
+            <w:pPr>
+              <w:pStyle w:val="ListParagraph"/>
+              <w:ind w:left="0"/>
+            </w:pPr>
+          </w:p>
+        </w:tc>
+        <w:tc>
+          <w:tcPr>
+            <w:tcW w:w="1613" w:type="dxa"/>
+          </w:tcPr>
+          <w:p>
+            <w:pPr>
+              <w:pStyle w:val="ListParagraph"/>
+              <w:ind w:left="0"/>
+            </w:pPr>
+          </w:p>
+        </w:tc>
+        <w:tc>
+          <w:tcPr>
+            <w:tcW w:w="1083" w:type="dxa"/>
+          </w:tcPr>
+          <w:p>
+            <w:pPr>
+              <w:pStyle w:val="ListParagraph"/>
+              <w:ind w:left="0"/>
+            </w:pPr>
+          </w:p>
+        </w:tc>
+      </w:tr>
+      <w:tr>
+        <w:tc>
+          <w:tcPr>
+            <w:tcW w:w="1377" w:type="dxa"/>
+          </w:tcPr>
+          <w:p>
+            <w:pPr>
+              <w:pStyle w:val="ListParagraph"/>
+              <w:ind w:left="0"/>
+            </w:pPr>
+            <w:r>
+              <w:t>Valid Data</w:t>
+            </w:r>
+          </w:p>
+        </w:tc>
+        <w:tc>
+          <w:tcPr>
+            <w:tcW w:w="1003" w:type="dxa"/>
+          </w:tcPr>
+          <w:p>
+            <w:pPr>
+              <w:pStyle w:val="ListParagraph"/>
+              <w:ind w:left="0"/>
+            </w:pPr>
+            <w:r>
+              <w:t>2.3</w:t>
+            </w:r>
+          </w:p>
+        </w:tc>
+        <w:tc>
+          <w:tcPr>
+            <w:tcW w:w="2160" w:type="dxa"/>
+          </w:tcPr>
+          <w:p>
+            <w:pPr>
+              <w:pStyle w:val="ListParagraph"/>
+              <w:ind w:left="0"/>
+            </w:pPr>
+            <w:r>
+              <w:t>Use an initial insert file that contains valid integers with duplicates and negative values</w:t>
+            </w:r>
+          </w:p>
+        </w:tc>
+        <w:tc>
+          <w:tcPr>
+            <w:tcW w:w="1200" w:type="dxa"/>
+          </w:tcPr>
+          <w:p>
+            <w:pPr>
+              <w:pStyle w:val="ListParagraph"/>
+              <w:ind w:left="0"/>
+            </w:pPr>
+          </w:p>
+        </w:tc>
+        <w:tc>
+          <w:tcPr>
+            <w:tcW w:w="1109" w:type="dxa"/>
+          </w:tcPr>
+          <w:p>
+            <w:pPr>
+              <w:pStyle w:val="ListParagraph"/>
+              <w:ind w:left="0"/>
+            </w:pPr>
+          </w:p>
+        </w:tc>
+        <w:tc>
+          <w:tcPr>
+            <w:tcW w:w="1613" w:type="dxa"/>
+          </w:tcPr>
+          <w:p>
+            <w:pPr>
+              <w:pStyle w:val="ListParagraph"/>
+              <w:ind w:left="0"/>
+            </w:pPr>
+          </w:p>
+        </w:tc>
+        <w:tc>
+          <w:tcPr>
+            <w:tcW w:w="1083" w:type="dxa"/>
+          </w:tcPr>
+          <w:p>
+            <w:pPr>
+              <w:pStyle w:val="ListParagraph"/>
+              <w:ind w:left="0"/>
+            </w:pPr>
+          </w:p>
+        </w:tc>
+      </w:tr>
+      <w:tr>
+        <w:tc>
+          <w:tcPr>
+            <w:tcW w:w="1377" w:type="dxa"/>
+          </w:tcPr>
+          <w:p>
+            <w:pPr>
+              <w:pStyle w:val="ListParagraph"/>
+              <w:ind w:left="0"/>
+            </w:pPr>
+            <w:r>
+              <w:t>Valid Data</w:t>
+            </w:r>
+          </w:p>
+        </w:tc>
+        <w:tc>
+          <w:tcPr>
+            <w:tcW w:w="1003" w:type="dxa"/>
+          </w:tcPr>
+          <w:p>
+            <w:pPr>
+              <w:pStyle w:val="ListParagraph"/>
+              <w:ind w:left="0"/>
+            </w:pPr>
+            <w:r>
+              <w:t>2.4</w:t>
+            </w:r>
+          </w:p>
+        </w:tc>
+        <w:tc>
+          <w:tcPr>
+            <w:tcW w:w="2160" w:type="dxa"/>
+          </w:tcPr>
+          <w:p>
+            <w:pPr>
+              <w:pStyle w:val="ListParagraph"/>
+              <w:ind w:left="0"/>
+            </w:pPr>
+            <w:r>
+              <w:t>Use an operation file that contains only insert operations and valid integers</w:t>
+            </w:r>
+          </w:p>
+        </w:tc>
+        <w:tc>
+          <w:tcPr>
+            <w:tcW w:w="1200" w:type="dxa"/>
+          </w:tcPr>
+          <w:p>
+            <w:pPr>
+              <w:pStyle w:val="ListParagraph"/>
+              <w:ind w:left="0"/>
+            </w:pPr>
+          </w:p>
+        </w:tc>
+        <w:tc>
+          <w:tcPr>
+            <w:tcW w:w="1109" w:type="dxa"/>
+          </w:tcPr>
+          <w:p>
+            <w:pPr>
+              <w:pStyle w:val="ListParagraph"/>
+              <w:ind w:left="0"/>
+            </w:pPr>
+          </w:p>
+        </w:tc>
+        <w:tc>
+          <w:tcPr>
+            <w:tcW w:w="1613" w:type="dxa"/>
+          </w:tcPr>
+          <w:p>
+            <w:pPr>
+              <w:pStyle w:val="ListParagraph"/>
+              <w:ind w:left="0"/>
+            </w:pPr>
+          </w:p>
+        </w:tc>
+        <w:tc>
+          <w:tcPr>
+            <w:tcW w:w="1083" w:type="dxa"/>
+          </w:tcPr>
+          <w:p>
+            <w:pPr>
+              <w:pStyle w:val="ListParagraph"/>
+              <w:ind w:left="0"/>
+            </w:pPr>
+          </w:p>
+        </w:tc>
+      </w:tr>
+      <w:tr>
+        <w:tc>
+          <w:tcPr>
+            <w:tcW w:w="1377" w:type="dxa"/>
+          </w:tcPr>
+          <w:p>
+            <w:pPr>
+              <w:pStyle w:val="ListParagraph"/>
+              <w:ind w:left="0"/>
+            </w:pPr>
+            <w:r>
+              <w:t>Valid Data</w:t>
+            </w:r>
+          </w:p>
+        </w:tc>
+        <w:tc>
+          <w:tcPr>
+            <w:tcW w:w="1003" w:type="dxa"/>
+          </w:tcPr>
+          <w:p>
+            <w:pPr>
+              <w:pStyle w:val="ListParagraph"/>
+              <w:ind w:left="0"/>
+            </w:pPr>
+            <w:r>
+              <w:t>2.5</w:t>
+            </w:r>
+          </w:p>
+        </w:tc>
+        <w:tc>
+          <w:tcPr>
+            <w:tcW w:w="2160" w:type="dxa"/>
+          </w:tcPr>
+          <w:p>
+            <w:pPr>
+              <w:pStyle w:val="ListParagraph"/>
+              <w:ind w:left="0"/>
+            </w:pPr>
+            <w:r>
+              <w:t>Use an operation file that contains only deletion operations and valid integers that exist in the current trees</w:t>
+            </w:r>
+          </w:p>
+        </w:tc>
+        <w:tc>
+          <w:tcPr>
+            <w:tcW w:w="1200" w:type="dxa"/>
+          </w:tcPr>
+          <w:p>
+            <w:pPr>
+              <w:pStyle w:val="ListParagraph"/>
+              <w:ind w:left="0"/>
+            </w:pPr>
+          </w:p>
+        </w:tc>
+        <w:tc>
+          <w:tcPr>
+            <w:tcW w:w="1109" w:type="dxa"/>
+          </w:tcPr>
+          <w:p>
+            <w:pPr>
+              <w:pStyle w:val="ListParagraph"/>
+              <w:ind w:left="0"/>
+            </w:pPr>
+          </w:p>
+        </w:tc>
+        <w:tc>
+          <w:tcPr>
+            <w:tcW w:w="1613" w:type="dxa"/>
+          </w:tcPr>
+          <w:p>
+            <w:pPr>
+              <w:pStyle w:val="ListParagraph"/>
+              <w:ind w:left="0"/>
+            </w:pPr>
+          </w:p>
+        </w:tc>
+        <w:tc>
+          <w:tcPr>
+            <w:tcW w:w="1083" w:type="dxa"/>
+          </w:tcPr>
+          <w:p>
+            <w:pPr>
+              <w:pStyle w:val="ListParagraph"/>
+              <w:ind w:left="0"/>
+            </w:pPr>
+          </w:p>
+        </w:tc>
+      </w:tr>
+      <w:tr>
+        <w:tc>
+          <w:tcPr>
+            <w:tcW w:w="1377" w:type="dxa"/>
+          </w:tcPr>
+          <w:p>
+            <w:pPr>
+              <w:pStyle w:val="ListParagraph"/>
+              <w:ind w:left="0"/>
+            </w:pPr>
+            <w:r>
+              <w:t>Valid Data</w:t>
+            </w:r>
+          </w:p>
+        </w:tc>
+        <w:tc>
+          <w:tcPr>
+            <w:tcW w:w="1003" w:type="dxa"/>
+          </w:tcPr>
+          <w:p>
+            <w:pPr>
+              <w:pStyle w:val="ListParagraph"/>
+              <w:ind w:left="0"/>
+            </w:pPr>
+            <w:r>
+              <w:t>2.6</w:t>
+            </w:r>
+          </w:p>
+        </w:tc>
+        <w:tc>
+          <w:tcPr>
+            <w:tcW w:w="2160" w:type="dxa"/>
+          </w:tcPr>
+          <w:p>
+            <w:pPr>
+              <w:pStyle w:val="ListParagraph"/>
+              <w:ind w:left="0"/>
+            </w:pPr>
+            <w:r>
+              <w:t>Use an operation file that contains only search operations and integers that exist in the current trees</w:t>
+            </w:r>
+          </w:p>
+        </w:tc>
+        <w:tc>
+          <w:tcPr>
+            <w:tcW w:w="1200" w:type="dxa"/>
+          </w:tcPr>
+          <w:p>
+            <w:pPr>
+              <w:pStyle w:val="ListParagraph"/>
+              <w:ind w:left="0"/>
+            </w:pPr>
+          </w:p>
+        </w:tc>
+        <w:tc>
+          <w:tcPr>
+            <w:tcW w:w="1109" w:type="dxa"/>
+          </w:tcPr>
+          <w:p>
+            <w:pPr>
+              <w:pStyle w:val="ListParagraph"/>
+              <w:ind w:left="0"/>
+            </w:pPr>
+          </w:p>
+        </w:tc>
+        <w:tc>
+          <w:tcPr>
+            <w:tcW w:w="1613" w:type="dxa"/>
+          </w:tcPr>
+          <w:p>
+            <w:pPr>
+              <w:pStyle w:val="ListParagraph"/>
+              <w:ind w:left="0"/>
+            </w:pPr>
+          </w:p>
+        </w:tc>
+        <w:tc>
+          <w:tcPr>
+            <w:tcW w:w="1083" w:type="dxa"/>
+          </w:tcPr>
+          <w:p>
+            <w:pPr>
+              <w:pStyle w:val="ListParagraph"/>
+              <w:ind w:left="0"/>
+            </w:pPr>
+          </w:p>
+        </w:tc>
+      </w:tr>
+      <w:tr>
+        <w:tc>
+          <w:tcPr>
+            <w:tcW w:w="1377" w:type="dxa"/>
+          </w:tcPr>
+          <w:p>
+            <w:pPr>
+              <w:pStyle w:val="ListParagraph"/>
+              <w:ind w:left="0"/>
+            </w:pPr>
+            <w:r>
+              <w:t>Valid Data</w:t>
+            </w:r>
+          </w:p>
+        </w:tc>
+        <w:tc>
+          <w:tcPr>
+            <w:tcW w:w="1003" w:type="dxa"/>
+          </w:tcPr>
+          <w:p>
+            <w:pPr>
+              <w:pStyle w:val="ListParagraph"/>
+              <w:ind w:left="0"/>
+            </w:pPr>
+            <w:r>
+              <w:t>2.7</w:t>
+            </w:r>
+          </w:p>
+        </w:tc>
+        <w:tc>
+          <w:tcPr>
+            <w:tcW w:w="2160" w:type="dxa"/>
+          </w:tcPr>
+          <w:p>
+            <w:pPr>
+              <w:pStyle w:val="ListParagraph"/>
+              <w:ind w:left="0"/>
+            </w:pPr>
+            <w:r>
+              <w:t>Use an operation file that contains only deletion operations and only some of the integers will be contained in the current trees</w:t>
+            </w:r>
+          </w:p>
+        </w:tc>
+        <w:tc>
+          <w:tcPr>
+            <w:tcW w:w="1200" w:type="dxa"/>
+          </w:tcPr>
+          <w:p>
+            <w:pPr>
+              <w:pStyle w:val="ListParagraph"/>
+              <w:ind w:left="0"/>
+            </w:pPr>
+          </w:p>
+        </w:tc>
+        <w:tc>
+          <w:tcPr>
+            <w:tcW w:w="1109" w:type="dxa"/>
+          </w:tcPr>
+          <w:p>
+            <w:pPr>
+              <w:pStyle w:val="ListParagraph"/>
+              <w:ind w:left="0"/>
+            </w:pPr>
+          </w:p>
+        </w:tc>
+        <w:tc>
+          <w:tcPr>
+            <w:tcW w:w="1613" w:type="dxa"/>
+          </w:tcPr>
+          <w:p>
+            <w:pPr>
+              <w:pStyle w:val="ListParagraph"/>
+              <w:ind w:left="0"/>
+            </w:pPr>
+          </w:p>
+        </w:tc>
+        <w:tc>
+          <w:tcPr>
+            <w:tcW w:w="1083" w:type="dxa"/>
+          </w:tcPr>
+          <w:p>
+            <w:pPr>
+              <w:pStyle w:val="ListParagraph"/>
+              <w:ind w:left="0"/>
+            </w:pPr>
+          </w:p>
+        </w:tc>
+      </w:tr>
+      <w:tr>
+        <w:tc>
+          <w:tcPr>
+            <w:tcW w:w="1377" w:type="dxa"/>
+          </w:tcPr>
+          <w:p>
+            <w:pPr>
+              <w:pStyle w:val="ListParagraph"/>
+              <w:ind w:left="0"/>
+            </w:pPr>
+            <w:r>
+              <w:t>Valid Data</w:t>
+            </w:r>
+          </w:p>
+        </w:tc>
+        <w:tc>
+          <w:tcPr>
+            <w:tcW w:w="1003" w:type="dxa"/>
+          </w:tcPr>
+          <w:p>
+            <w:pPr>
+              <w:pStyle w:val="ListParagraph"/>
+              <w:ind w:left="0"/>
+            </w:pPr>
+            <w:r>
+              <w:t>2.8</w:t>
+            </w:r>
+          </w:p>
+        </w:tc>
+        <w:tc>
+          <w:tcPr>
+            <w:tcW w:w="2160" w:type="dxa"/>
+          </w:tcPr>
+          <w:p>
+            <w:pPr>
+              <w:pStyle w:val="ListParagraph"/>
+              <w:ind w:left="0"/>
+            </w:pPr>
+            <w:r>
+              <w:t>Use an operation file that contains only search operations and only some of the integers will be contained in the current trees</w:t>
+            </w:r>
+          </w:p>
+        </w:tc>
+        <w:tc>
+          <w:tcPr>
+            <w:tcW w:w="1200" w:type="dxa"/>
+          </w:tcPr>
+          <w:p>
+            <w:pPr>
+              <w:pStyle w:val="ListParagraph"/>
+              <w:ind w:left="0"/>
+            </w:pPr>
+          </w:p>
+        </w:tc>
+        <w:tc>
+          <w:tcPr>
+            <w:tcW w:w="1109" w:type="dxa"/>
+          </w:tcPr>
+          <w:p>
+            <w:pPr>
+              <w:pStyle w:val="ListParagraph"/>
+              <w:ind w:left="0"/>
+            </w:pPr>
+          </w:p>
+        </w:tc>
+        <w:tc>
+          <w:tcPr>
+            <w:tcW w:w="1613" w:type="dxa"/>
+          </w:tcPr>
+          <w:p>
+            <w:pPr>
+              <w:pStyle w:val="ListParagraph"/>
+              <w:ind w:left="0"/>
+            </w:pPr>
+          </w:p>
+        </w:tc>
+        <w:tc>
+          <w:tcPr>
+            <w:tcW w:w="1083" w:type="dxa"/>
+          </w:tcPr>
+          <w:p>
+            <w:pPr>
+              <w:pStyle w:val="ListParagraph"/>
+              <w:ind w:left="0"/>
+            </w:pPr>
+          </w:p>
+        </w:tc>
+      </w:tr>
+      <w:tr>
+        <w:tc>
+          <w:tcPr>
+            <w:tcW w:w="1377" w:type="dxa"/>
+          </w:tcPr>
+          <w:p>
+            <w:pPr>
+              <w:pStyle w:val="ListParagraph"/>
+              <w:ind w:left="0"/>
+            </w:pPr>
+            <w:r>
+              <w:lastRenderedPageBreak/>
+              <w:t>Valid Data</w:t>
+            </w:r>
+          </w:p>
+        </w:tc>
+        <w:tc>
+          <w:tcPr>
+            <w:tcW w:w="1003" w:type="dxa"/>
+          </w:tcPr>
+          <w:p>
+            <w:pPr>
+              <w:pStyle w:val="ListParagraph"/>
+              <w:ind w:left="0"/>
+            </w:pPr>
+            <w:r>
+              <w:t>2.9</w:t>
+            </w:r>
+          </w:p>
+        </w:tc>
+        <w:tc>
+          <w:tcPr>
+            <w:tcW w:w="2160" w:type="dxa"/>
+          </w:tcPr>
+          <w:p>
+            <w:pPr>
+              <w:pStyle w:val="ListParagraph"/>
+              <w:ind w:left="0"/>
+            </w:pPr>
+            <w:r>
+              <w:t>Use an operations file that contains a mix of insert and deletion operations and some of the deletion integers will not exist in the trees</w:t>
+            </w:r>
+          </w:p>
+        </w:tc>
+        <w:tc>
+          <w:tcPr>
+            <w:tcW w:w="1200" w:type="dxa"/>
+          </w:tcPr>
+          <w:p>
+            <w:pPr>
+              <w:pStyle w:val="ListParagraph"/>
+              <w:ind w:left="0"/>
+            </w:pPr>
+          </w:p>
+        </w:tc>
+        <w:tc>
+          <w:tcPr>
+            <w:tcW w:w="1109" w:type="dxa"/>
+          </w:tcPr>
+          <w:p>
+            <w:pPr>
+              <w:pStyle w:val="ListParagraph"/>
+              <w:ind w:left="0"/>
+            </w:pPr>
+          </w:p>
+        </w:tc>
+        <w:tc>
+          <w:tcPr>
+            <w:tcW w:w="1613" w:type="dxa"/>
+          </w:tcPr>
+          <w:p>
+            <w:pPr>
+              <w:pStyle w:val="ListParagraph"/>
+              <w:ind w:left="0"/>
+            </w:pPr>
+          </w:p>
+        </w:tc>
+        <w:tc>
+          <w:tcPr>
+            <w:tcW w:w="1083" w:type="dxa"/>
+          </w:tcPr>
+          <w:p>
+            <w:pPr>
+              <w:pStyle w:val="ListParagraph"/>
+              <w:ind w:left="0"/>
+            </w:pPr>
+          </w:p>
+        </w:tc>
+      </w:tr>
+      <w:tr>
+        <w:tc>
+          <w:tcPr>
+            <w:tcW w:w="1377" w:type="dxa"/>
+          </w:tcPr>
+          <w:p>
+            <w:pPr>
+              <w:pStyle w:val="ListParagraph"/>
+              <w:ind w:left="0"/>
+            </w:pPr>
+            <w:r>
+              <w:t>Valid Data</w:t>
+            </w:r>
+          </w:p>
+        </w:tc>
+        <w:tc>
+          <w:tcPr>
+            <w:tcW w:w="1003" w:type="dxa"/>
+          </w:tcPr>
+          <w:p>
+            <w:pPr>
+              <w:pStyle w:val="ListParagraph"/>
+              <w:ind w:left="0"/>
+            </w:pPr>
+            <w:r>
+              <w:t>2.10</w:t>
+            </w:r>
+          </w:p>
+        </w:tc>
+        <w:tc>
+          <w:tcPr>
+            <w:tcW w:w="2160" w:type="dxa"/>
+          </w:tcPr>
+          <w:p>
+            <w:pPr>
+              <w:pStyle w:val="ListParagraph"/>
+              <w:ind w:left="0"/>
+            </w:pPr>
+            <w:r>
+              <w:t>Use an operations file that contains a mix of insert and search operations and some of the search operation integers will not exist in trees</w:t>
+            </w:r>
+          </w:p>
+        </w:tc>
+        <w:tc>
+          <w:tcPr>
+            <w:tcW w:w="1200" w:type="dxa"/>
+          </w:tcPr>
+          <w:p>
+            <w:pPr>
+              <w:pStyle w:val="ListParagraph"/>
+              <w:ind w:left="0"/>
+            </w:pPr>
+          </w:p>
+        </w:tc>
+        <w:tc>
+          <w:tcPr>
+            <w:tcW w:w="1109" w:type="dxa"/>
+          </w:tcPr>
+          <w:p>
+            <w:pPr>
+              <w:pStyle w:val="ListParagraph"/>
+              <w:ind w:left="0"/>
+            </w:pPr>
+          </w:p>
+        </w:tc>
+        <w:tc>
+          <w:tcPr>
+            <w:tcW w:w="1613" w:type="dxa"/>
+          </w:tcPr>
+          <w:p>
+            <w:pPr>
+              <w:pStyle w:val="ListParagraph"/>
+              <w:ind w:left="0"/>
+            </w:pPr>
+          </w:p>
+        </w:tc>
+        <w:tc>
+          <w:tcPr>
+            <w:tcW w:w="1083" w:type="dxa"/>
+          </w:tcPr>
+          <w:p>
+            <w:pPr>
+              <w:pStyle w:val="ListParagraph"/>
+              <w:ind w:left="0"/>
+            </w:pPr>
+          </w:p>
+        </w:tc>
+      </w:tr>
+      <w:tr>
+        <w:tc>
+          <w:tcPr>
+            <w:tcW w:w="1377" w:type="dxa"/>
+          </w:tcPr>
+          <w:p>
+            <w:pPr>
+              <w:pStyle w:val="ListParagraph"/>
+              <w:ind w:left="0"/>
+            </w:pPr>
+            <w:r>
+              <w:t>Valid Data</w:t>
+            </w:r>
+          </w:p>
+        </w:tc>
+        <w:tc>
+          <w:tcPr>
+            <w:tcW w:w="1003" w:type="dxa"/>
+          </w:tcPr>
+          <w:p>
+            <w:pPr>
+              <w:pStyle w:val="ListParagraph"/>
+              <w:ind w:left="0"/>
+            </w:pPr>
+            <w:r>
+              <w:t>2.11</w:t>
+            </w:r>
+          </w:p>
+        </w:tc>
+        <w:tc>
+          <w:tcPr>
+            <w:tcW w:w="2160" w:type="dxa"/>
+          </w:tcPr>
+          <w:p>
+            <w:pPr>
+              <w:pStyle w:val="ListParagraph"/>
+              <w:ind w:left="0"/>
+            </w:pPr>
+            <w:r>
+              <w:t>Use an operations file that contains a mix of deletion and search operations and some of the operation integers will not exist in the trees</w:t>
+            </w:r>
+          </w:p>
+        </w:tc>
+        <w:tc>
+          <w:tcPr>
+            <w:tcW w:w="1200" w:type="dxa"/>
+          </w:tcPr>
+          <w:p>
+            <w:pPr>
+              <w:pStyle w:val="ListParagraph"/>
+              <w:ind w:left="0"/>
+            </w:pPr>
+          </w:p>
+        </w:tc>
+        <w:tc>
+          <w:tcPr>
+            <w:tcW w:w="1109" w:type="dxa"/>
+          </w:tcPr>
+          <w:p>
+            <w:pPr>
+              <w:pStyle w:val="ListParagraph"/>
+              <w:ind w:left="0"/>
+            </w:pPr>
+          </w:p>
+        </w:tc>
+        <w:tc>
+          <w:tcPr>
+            <w:tcW w:w="1613" w:type="dxa"/>
+          </w:tcPr>
+          <w:p>
+            <w:pPr>
+              <w:pStyle w:val="ListParagraph"/>
+              <w:ind w:left="0"/>
+            </w:pPr>
+          </w:p>
+        </w:tc>
+        <w:tc>
+          <w:tcPr>
+            <w:tcW w:w="1083" w:type="dxa"/>
+          </w:tcPr>
+          <w:p>
+            <w:pPr>
+              <w:pStyle w:val="ListParagraph"/>
+              <w:ind w:left="0"/>
+            </w:pPr>
+          </w:p>
+        </w:tc>
+      </w:tr>
+      <w:tr>
+        <w:tc>
+          <w:tcPr>
+            <w:tcW w:w="1377" w:type="dxa"/>
+          </w:tcPr>
+          <w:p>
+            <w:pPr>
+              <w:pStyle w:val="ListParagraph"/>
+              <w:ind w:left="0"/>
+            </w:pPr>
+            <w:r>
+              <w:t>Valid Data</w:t>
+            </w:r>
+          </w:p>
+        </w:tc>
+        <w:tc>
+          <w:tcPr>
+            <w:tcW w:w="1003" w:type="dxa"/>
+          </w:tcPr>
+          <w:p>
+            <w:pPr>
+              <w:pStyle w:val="ListParagraph"/>
+              <w:ind w:left="0"/>
+            </w:pPr>
+            <w:r>
+              <w:t>2.12</w:t>
+            </w:r>
+          </w:p>
+        </w:tc>
+        <w:tc>
+          <w:tcPr>
+            <w:tcW w:w="2160" w:type="dxa"/>
+          </w:tcPr>
+          <w:p>
+            <w:pPr>
+              <w:pStyle w:val="ListParagraph"/>
+              <w:ind w:left="0"/>
+            </w:pPr>
+            <w:r>
+              <w:t>Use an operations file that contains a mix of insert, deletion, and search operations. Some of the operations integers will not exist in the trees. No duplicate insertion integers</w:t>
+            </w:r>
+          </w:p>
+        </w:tc>
+        <w:tc>
+          <w:tcPr>
+            <w:tcW w:w="1200" w:type="dxa"/>
+          </w:tcPr>
+          <w:p>
+            <w:pPr>
+              <w:pStyle w:val="ListParagraph"/>
+              <w:ind w:left="0"/>
+            </w:pPr>
+          </w:p>
+        </w:tc>
+        <w:tc>
+          <w:tcPr>
+            <w:tcW w:w="1109" w:type="dxa"/>
+          </w:tcPr>
+          <w:p>
+            <w:pPr>
+              <w:pStyle w:val="ListParagraph"/>
+              <w:ind w:left="0"/>
+            </w:pPr>
+          </w:p>
+        </w:tc>
+        <w:tc>
+          <w:tcPr>
+            <w:tcW w:w="1613" w:type="dxa"/>
+          </w:tcPr>
+          <w:p>
+            <w:pPr>
+              <w:pStyle w:val="ListParagraph"/>
+              <w:ind w:left="0"/>
+            </w:pPr>
+          </w:p>
+        </w:tc>
+        <w:tc>
+          <w:tcPr>
+            <w:tcW w:w="1083" w:type="dxa"/>
+          </w:tcPr>
+          <w:p>
+            <w:pPr>
+              <w:pStyle w:val="ListParagraph"/>
+              <w:ind w:left="0"/>
+            </w:pPr>
+          </w:p>
+        </w:tc>
+      </w:tr>
+      <w:tr>
+        <w:tc>
+          <w:tcPr>
+            <w:tcW w:w="1377" w:type="dxa"/>
+          </w:tcPr>
+          <w:p>
+            <w:pPr>
+              <w:pStyle w:val="ListParagraph"/>
+              <w:ind w:left="0"/>
+            </w:pPr>
+            <w:r>
+              <w:t>Valid Data</w:t>
+            </w:r>
+          </w:p>
+        </w:tc>
+        <w:tc>
+          <w:tcPr>
+            <w:tcW w:w="1003" w:type="dxa"/>
+          </w:tcPr>
+          <w:p>
+            <w:pPr>
+              <w:pStyle w:val="ListParagraph"/>
+              <w:ind w:left="0"/>
+            </w:pPr>
+            <w:r>
+              <w:t>2.13</w:t>
+            </w:r>
+          </w:p>
+        </w:tc>
+        <w:tc>
+          <w:tcPr>
+            <w:tcW w:w="2160" w:type="dxa"/>
+          </w:tcPr>
+          <w:p>
+            <w:pPr>
+              <w:pStyle w:val="ListParagraph"/>
+              <w:ind w:left="0"/>
+            </w:pPr>
+            <w:r>
+              <w:t>Use an operations file that contains a mix of insert, deletion, and search operations. Some of the operations integers will not exist in the trees. Contains duplicate insertion integers.</w:t>
+            </w:r>
+          </w:p>
+        </w:tc>
+        <w:tc>
+          <w:tcPr>
+            <w:tcW w:w="1200" w:type="dxa"/>
+          </w:tcPr>
+          <w:p>
+            <w:pPr>
+              <w:pStyle w:val="ListParagraph"/>
+              <w:ind w:left="0"/>
+            </w:pPr>
+          </w:p>
+        </w:tc>
+        <w:tc>
+          <w:tcPr>
+            <w:tcW w:w="1109" w:type="dxa"/>
+          </w:tcPr>
+          <w:p>
+            <w:pPr>
+              <w:pStyle w:val="ListParagraph"/>
+              <w:ind w:left="0"/>
+            </w:pPr>
+          </w:p>
+        </w:tc>
+        <w:tc>
+          <w:tcPr>
+            <w:tcW w:w="1613" w:type="dxa"/>
+          </w:tcPr>
+          <w:p>
+            <w:pPr>
+              <w:pStyle w:val="ListParagraph"/>
+              <w:ind w:left="0"/>
+            </w:pPr>
+          </w:p>
+        </w:tc>
+        <w:tc>
+          <w:tcPr>
+            <w:tcW w:w="1083" w:type="dxa"/>
+          </w:tcPr>
+          <w:p>
+            <w:pPr>
+              <w:pStyle w:val="ListParagraph"/>
+              <w:ind w:left="0"/>
+            </w:pPr>
+          </w:p>
+        </w:tc>
+      </w:tr>
+      <w:tr>
+        <w:tc>
+          <w:tcPr>
+            <w:tcW w:w="1377" w:type="dxa"/>
+          </w:tcPr>
+          <w:p>
+            <w:pPr>
+              <w:pStyle w:val="ListParagraph"/>
+              <w:ind w:left="0"/>
+            </w:pPr>
+            <w:r>
+              <w:t>Invalid Data</w:t>
+            </w:r>
+          </w:p>
+        </w:tc>
+        <w:tc>
+          <w:tcPr>
+            <w:tcW w:w="1003" w:type="dxa"/>
+          </w:tcPr>
+          <w:p>
+            <w:pPr>
+              <w:pStyle w:val="ListParagraph"/>
+              <w:ind w:left="0"/>
+            </w:pPr>
+            <w:r>
+              <w:t>3.1</w:t>
+            </w:r>
+          </w:p>
+        </w:tc>
+        <w:tc>
+          <w:tcPr>
+            <w:tcW w:w="2160" w:type="dxa"/>
+          </w:tcPr>
+          <w:p>
+            <w:pPr>
+              <w:pStyle w:val="ListParagraph"/>
+              <w:ind w:left="0"/>
+            </w:pPr>
+            <w:r>
+              <w:t xml:space="preserve">Use an operations file that only </w:t>
+            </w:r>
+            <w:r>
+              <w:lastRenderedPageBreak/>
+              <w:t>contains characters that do not correspond to valid operations</w:t>
+            </w:r>
+          </w:p>
+        </w:tc>
+        <w:tc>
+          <w:tcPr>
+            <w:tcW w:w="1200" w:type="dxa"/>
+          </w:tcPr>
+          <w:p>
+            <w:pPr>
+              <w:pStyle w:val="ListParagraph"/>
+              <w:ind w:left="0"/>
+            </w:pPr>
+          </w:p>
+        </w:tc>
+        <w:tc>
+          <w:tcPr>
+            <w:tcW w:w="1109" w:type="dxa"/>
+          </w:tcPr>
+          <w:p>
+            <w:pPr>
+              <w:pStyle w:val="ListParagraph"/>
+              <w:ind w:left="0"/>
+            </w:pPr>
+          </w:p>
+        </w:tc>
+        <w:tc>
+          <w:tcPr>
+            <w:tcW w:w="1613" w:type="dxa"/>
+          </w:tcPr>
+          <w:p>
+            <w:pPr>
+              <w:pStyle w:val="ListParagraph"/>
+              <w:ind w:left="0"/>
+            </w:pPr>
+          </w:p>
+        </w:tc>
+        <w:tc>
+          <w:tcPr>
+            <w:tcW w:w="1083" w:type="dxa"/>
+          </w:tcPr>
+          <w:p>
+            <w:pPr>
+              <w:pStyle w:val="ListParagraph"/>
+              <w:ind w:left="0"/>
+            </w:pPr>
+          </w:p>
+        </w:tc>
+      </w:tr>
+      <w:tr>
+        <w:tc>
+          <w:tcPr>
+            <w:tcW w:w="1377" w:type="dxa"/>
+          </w:tcPr>
+          <w:p>
+            <w:pPr>
+              <w:pStyle w:val="ListParagraph"/>
+              <w:ind w:left="0"/>
+            </w:pPr>
+            <w:r>
+              <w:t>Invalid Data</w:t>
+            </w:r>
+          </w:p>
+        </w:tc>
+        <w:tc>
+          <w:tcPr>
+            <w:tcW w:w="1003" w:type="dxa"/>
+          </w:tcPr>
+          <w:p>
+            <w:pPr>
+              <w:pStyle w:val="ListParagraph"/>
+              <w:ind w:left="0"/>
+            </w:pPr>
+            <w:r>
+              <w:t>3.2</w:t>
+            </w:r>
+          </w:p>
+        </w:tc>
+        <w:tc>
+          <w:tcPr>
+            <w:tcW w:w="2160" w:type="dxa"/>
+          </w:tcPr>
+          <w:p>
+            <w:pPr>
+              <w:pStyle w:val="ListParagraph"/>
+              <w:ind w:left="0"/>
+            </w:pPr>
+            <w:r>
+              <w:t>Use an operations file that contains a mix valid and invalid operation characters</w:t>
+            </w:r>
+          </w:p>
+        </w:tc>
+        <w:tc>
+          <w:tcPr>
+            <w:tcW w:w="1200" w:type="dxa"/>
+          </w:tcPr>
+          <w:p>
+            <w:pPr>
+              <w:pStyle w:val="ListParagraph"/>
+              <w:ind w:left="0"/>
+            </w:pPr>
+          </w:p>
+        </w:tc>
+        <w:tc>
+          <w:tcPr>
+            <w:tcW w:w="1109" w:type="dxa"/>
+          </w:tcPr>
+          <w:p>
+            <w:pPr>
+              <w:pStyle w:val="ListParagraph"/>
+              <w:ind w:left="0"/>
+            </w:pPr>
+          </w:p>
+        </w:tc>
+        <w:tc>
+          <w:tcPr>
+            <w:tcW w:w="1613" w:type="dxa"/>
+          </w:tcPr>
+          <w:p>
+            <w:pPr>
+              <w:pStyle w:val="ListParagraph"/>
+              <w:ind w:left="0"/>
+            </w:pPr>
+          </w:p>
+        </w:tc>
+        <w:tc>
+          <w:tcPr>
+            <w:tcW w:w="1083" w:type="dxa"/>
+          </w:tcPr>
+          <w:p>
+            <w:pPr>
+              <w:pStyle w:val="ListParagraph"/>
+              <w:ind w:left="0"/>
+            </w:pPr>
+          </w:p>
+        </w:tc>
+      </w:tr>
+      <w:tr>
+        <w:tc>
+          <w:tcPr>
+            <w:tcW w:w="1377" w:type="dxa"/>
+          </w:tcPr>
+          <w:p>
+            <w:pPr>
+              <w:pStyle w:val="ListParagraph"/>
+              <w:ind w:left="0"/>
+            </w:pPr>
+          </w:p>
+        </w:tc>
+        <w:tc>
+          <w:tcPr>
+            <w:tcW w:w="1003" w:type="dxa"/>
+          </w:tcPr>
+          <w:p>
+            <w:pPr>
+              <w:pStyle w:val="ListParagraph"/>
+              <w:ind w:left="0"/>
+            </w:pPr>
+          </w:p>
+        </w:tc>
+        <w:tc>
+          <w:tcPr>
+            <w:tcW w:w="2160" w:type="dxa"/>
+          </w:tcPr>
+          <w:p>
+            <w:pPr>
+              <w:pStyle w:val="ListParagraph"/>
+              <w:ind w:left="0"/>
+            </w:pPr>
+          </w:p>
+        </w:tc>
+        <w:tc>
+          <w:tcPr>
+            <w:tcW w:w="1200" w:type="dxa"/>
+          </w:tcPr>
+          <w:p>
+            <w:pPr>
+              <w:pStyle w:val="ListParagraph"/>
+              <w:ind w:left="0"/>
+            </w:pPr>
+          </w:p>
+        </w:tc>
+        <w:tc>
+          <w:tcPr>
+            <w:tcW w:w="1109" w:type="dxa"/>
+          </w:tcPr>
+          <w:p>
+            <w:pPr>
+              <w:pStyle w:val="ListParagraph"/>
+              <w:ind w:left="0"/>
+            </w:pPr>
+          </w:p>
+        </w:tc>
+        <w:tc>
+          <w:tcPr>
+            <w:tcW w:w="1613" w:type="dxa"/>
+          </w:tcPr>
+          <w:p>
+            <w:pPr>
+              <w:pStyle w:val="ListParagraph"/>
+              <w:ind w:left="0"/>
+            </w:pPr>
+          </w:p>
+        </w:tc>
+        <w:tc>
+          <w:tcPr>
+            <w:tcW w:w="1083" w:type="dxa"/>
+          </w:tcPr>
+          <w:p>
+            <w:pPr>
+              <w:pStyle w:val="ListParagraph"/>
+              <w:ind w:left="0"/>
+            </w:pPr>
+          </w:p>
+        </w:tc>
+      </w:tr>
+      <w:tr>
+        <w:tc>
+          <w:tcPr>
+            <w:tcW w:w="1377" w:type="dxa"/>
+          </w:tcPr>
+          <w:p>
+            <w:pPr>
+              <w:pStyle w:val="ListParagraph"/>
+              <w:ind w:left="0"/>
+            </w:pPr>
+          </w:p>
+        </w:tc>
+        <w:tc>
+          <w:tcPr>
+            <w:tcW w:w="1003" w:type="dxa"/>
+          </w:tcPr>
+          <w:p>
+            <w:pPr>
+              <w:pStyle w:val="ListParagraph"/>
+              <w:ind w:left="0"/>
+            </w:pPr>
+          </w:p>
+        </w:tc>
+        <w:tc>
+          <w:tcPr>
+            <w:tcW w:w="2160" w:type="dxa"/>
+          </w:tcPr>
+          <w:p>
+            <w:pPr>
+              <w:pStyle w:val="ListParagraph"/>
+              <w:ind w:left="0"/>
+            </w:pPr>
+          </w:p>
+        </w:tc>
+        <w:tc>
+          <w:tcPr>
+            <w:tcW w:w="1200" w:type="dxa"/>
+          </w:tcPr>
+          <w:p>
+            <w:pPr>
+              <w:pStyle w:val="ListParagraph"/>
+              <w:ind w:left="0"/>
+            </w:pPr>
+          </w:p>
+        </w:tc>
+        <w:tc>
+          <w:tcPr>
+            <w:tcW w:w="1109" w:type="dxa"/>
+          </w:tcPr>
+          <w:p>
+            <w:pPr>
+              <w:pStyle w:val="ListParagraph"/>
+              <w:ind w:left="0"/>
+            </w:pPr>
+          </w:p>
+        </w:tc>
+        <w:tc>
+          <w:tcPr>
+            <w:tcW w:w="1613" w:type="dxa"/>
+          </w:tcPr>
+          <w:p>
+            <w:pPr>
+              <w:pStyle w:val="ListParagraph"/>
+              <w:ind w:left="0"/>
+            </w:pPr>
+          </w:p>
+        </w:tc>
+        <w:tc>
+          <w:tcPr>
+            <w:tcW w:w="1083" w:type="dxa"/>
           </w:tcPr>
           <w:p>
             <w:pPr>
@@ -9451,7 +12418,6 @@
   <w:style w:type="character" w:default="1" w:styleId="DefaultParagraphFont">
     <w:name w:val="Default Paragraph Font"/>
     <w:uiPriority w:val="1"/>
-    <w:semiHidden/>
     <w:unhideWhenUsed/>
   </w:style>
   <w:style w:type="table" w:default="1" w:styleId="TableNormal">
@@ -9839,7 +12805,7 @@
 </file>
 
 <file path=customXml/itemProps1.xml><?xml version="1.0" encoding="utf-8"?>
-<ds:datastoreItem xmlns:ds="http://schemas.openxmlformats.org/officeDocument/2006/customXml" ds:itemID="{0E4E18C2-5D06-46C8-9335-AB7D0CCFBEF5}">
+<ds:datastoreItem xmlns:ds="http://schemas.openxmlformats.org/officeDocument/2006/customXml" ds:itemID="{3F51C1DF-7FD4-42F2-BB6D-9B708AE9D3E5}">
   <ds:schemaRefs>
     <ds:schemaRef ds:uri="http://schemas.openxmlformats.org/officeDocument/2006/bibliography"/>
   </ds:schemaRefs>

</xml_diff>